<commit_message>
table update ,code updates
</commit_message>
<xml_diff>
--- a/Table Design.docx
+++ b/Table Design.docx
@@ -13,6 +13,7 @@
           <w:lang w:val="en-US"/>
         </w:rPr>
       </w:pPr>
+      <w:proofErr w:type="spellStart"/>
       <w:r>
         <w:rPr>
           <w:rFonts w:ascii="Times New Roman" w:hAnsi="Times New Roman" w:cs="Times New Roman"/>
@@ -24,6 +25,595 @@
         </w:rPr>
         <w:t>UserLoginTable</w:t>
       </w:r>
+      <w:proofErr w:type="spellEnd"/>
+    </w:p>
+    <w:tbl>
+      <w:tblPr>
+        <w:tblStyle w:val="TableGrid"/>
+        <w:tblW w:w="0" w:type="auto"/>
+        <w:tblLook w:val="04A0" w:firstRow="1" w:lastRow="0" w:firstColumn="1" w:lastColumn="0" w:noHBand="0" w:noVBand="1"/>
+      </w:tblPr>
+      <w:tblGrid>
+        <w:gridCol w:w="2992"/>
+        <w:gridCol w:w="2990"/>
+        <w:gridCol w:w="3034"/>
+      </w:tblGrid>
+      <w:tr>
+        <w:tc>
+          <w:tcPr>
+            <w:tcW w:w="3005" w:type="dxa"/>
+          </w:tcPr>
+          <w:p>
+            <w:pPr>
+              <w:rPr>
+                <w:rFonts w:ascii="Times New Roman" w:hAnsi="Times New Roman" w:cs="Times New Roman"/>
+                <w:b/>
+                <w:bCs/>
+                <w:sz w:val="28"/>
+                <w:szCs w:val="28"/>
+                <w:lang w:val="en-US"/>
+              </w:rPr>
+            </w:pPr>
+            <w:r>
+              <w:rPr>
+                <w:rFonts w:ascii="Times New Roman" w:hAnsi="Times New Roman" w:cs="Times New Roman"/>
+                <w:b/>
+                <w:bCs/>
+                <w:sz w:val="28"/>
+                <w:szCs w:val="28"/>
+                <w:lang w:val="en-US"/>
+              </w:rPr>
+              <w:t>Fieldname</w:t>
+            </w:r>
+          </w:p>
+        </w:tc>
+        <w:tc>
+          <w:tcPr>
+            <w:tcW w:w="3005" w:type="dxa"/>
+          </w:tcPr>
+          <w:p>
+            <w:pPr>
+              <w:rPr>
+                <w:rFonts w:ascii="Times New Roman" w:hAnsi="Times New Roman" w:cs="Times New Roman"/>
+                <w:b/>
+                <w:bCs/>
+                <w:sz w:val="28"/>
+                <w:szCs w:val="28"/>
+                <w:lang w:val="en-US"/>
+              </w:rPr>
+            </w:pPr>
+            <w:r>
+              <w:rPr>
+                <w:rFonts w:ascii="Times New Roman" w:hAnsi="Times New Roman" w:cs="Times New Roman"/>
+                <w:b/>
+                <w:bCs/>
+                <w:sz w:val="28"/>
+                <w:szCs w:val="28"/>
+                <w:lang w:val="en-US"/>
+              </w:rPr>
+              <w:t>Datatype</w:t>
+            </w:r>
+          </w:p>
+        </w:tc>
+        <w:tc>
+          <w:tcPr>
+            <w:tcW w:w="3006" w:type="dxa"/>
+          </w:tcPr>
+          <w:p>
+            <w:pPr>
+              <w:rPr>
+                <w:rFonts w:ascii="Times New Roman" w:hAnsi="Times New Roman" w:cs="Times New Roman"/>
+                <w:b/>
+                <w:bCs/>
+                <w:sz w:val="28"/>
+                <w:szCs w:val="28"/>
+                <w:lang w:val="en-US"/>
+              </w:rPr>
+            </w:pPr>
+            <w:r>
+              <w:rPr>
+                <w:rFonts w:ascii="Times New Roman" w:hAnsi="Times New Roman" w:cs="Times New Roman"/>
+                <w:b/>
+                <w:bCs/>
+                <w:sz w:val="28"/>
+                <w:szCs w:val="28"/>
+                <w:lang w:val="en-US"/>
+              </w:rPr>
+              <w:t>Constraints</w:t>
+            </w:r>
+          </w:p>
+        </w:tc>
+      </w:tr>
+      <w:tr>
+        <w:tc>
+          <w:tcPr>
+            <w:tcW w:w="3005" w:type="dxa"/>
+          </w:tcPr>
+          <w:p>
+            <w:pPr>
+              <w:rPr>
+                <w:rFonts w:ascii="Times New Roman" w:hAnsi="Times New Roman" w:cs="Times New Roman"/>
+                <w:b/>
+                <w:bCs/>
+                <w:sz w:val="28"/>
+                <w:szCs w:val="28"/>
+                <w:lang w:val="en-US"/>
+              </w:rPr>
+            </w:pPr>
+            <w:r>
+              <w:rPr>
+                <w:rFonts w:ascii="Times New Roman" w:hAnsi="Times New Roman" w:cs="Times New Roman"/>
+                <w:b/>
+                <w:bCs/>
+                <w:sz w:val="28"/>
+                <w:szCs w:val="28"/>
+                <w:lang w:val="en-US"/>
+              </w:rPr>
+              <w:t>Role</w:t>
+            </w:r>
+          </w:p>
+        </w:tc>
+        <w:tc>
+          <w:tcPr>
+            <w:tcW w:w="3005" w:type="dxa"/>
+          </w:tcPr>
+          <w:p>
+            <w:pPr>
+              <w:rPr>
+                <w:rFonts w:ascii="Times New Roman" w:hAnsi="Times New Roman" w:cs="Times New Roman"/>
+                <w:b/>
+                <w:bCs/>
+                <w:sz w:val="28"/>
+                <w:szCs w:val="28"/>
+                <w:lang w:val="en-US"/>
+              </w:rPr>
+            </w:pPr>
+            <w:r>
+              <w:rPr>
+                <w:rFonts w:ascii="Times New Roman" w:hAnsi="Times New Roman" w:cs="Times New Roman"/>
+                <w:b/>
+                <w:bCs/>
+                <w:sz w:val="28"/>
+                <w:szCs w:val="28"/>
+                <w:lang w:val="en-US"/>
+              </w:rPr>
+              <w:t>Varchar</w:t>
+            </w:r>
+          </w:p>
+        </w:tc>
+        <w:tc>
+          <w:tcPr>
+            <w:tcW w:w="3006" w:type="dxa"/>
+          </w:tcPr>
+          <w:p>
+            <w:pPr>
+              <w:rPr>
+                <w:rFonts w:ascii="Times New Roman" w:hAnsi="Times New Roman" w:cs="Times New Roman"/>
+                <w:b/>
+                <w:bCs/>
+                <w:sz w:val="28"/>
+                <w:szCs w:val="28"/>
+                <w:lang w:val="en-US"/>
+              </w:rPr>
+            </w:pPr>
+            <w:proofErr w:type="spellStart"/>
+            <w:r>
+              <w:rPr>
+                <w:rFonts w:ascii="Times New Roman" w:hAnsi="Times New Roman" w:cs="Times New Roman"/>
+                <w:b/>
+                <w:bCs/>
+                <w:sz w:val="28"/>
+                <w:szCs w:val="28"/>
+                <w:lang w:val="en-US"/>
+              </w:rPr>
+              <w:t>notnull</w:t>
+            </w:r>
+            <w:proofErr w:type="spellEnd"/>
+          </w:p>
+        </w:tc>
+      </w:tr>
+      <w:tr>
+        <w:tc>
+          <w:tcPr>
+            <w:tcW w:w="3005" w:type="dxa"/>
+          </w:tcPr>
+          <w:p>
+            <w:pPr>
+              <w:rPr>
+                <w:rFonts w:ascii="Times New Roman" w:hAnsi="Times New Roman" w:cs="Times New Roman"/>
+                <w:b/>
+                <w:bCs/>
+                <w:sz w:val="28"/>
+                <w:szCs w:val="28"/>
+                <w:lang w:val="en-US"/>
+              </w:rPr>
+            </w:pPr>
+            <w:proofErr w:type="spellStart"/>
+            <w:r>
+              <w:rPr>
+                <w:rFonts w:ascii="Times New Roman" w:hAnsi="Times New Roman" w:cs="Times New Roman"/>
+                <w:b/>
+                <w:bCs/>
+                <w:sz w:val="28"/>
+                <w:szCs w:val="28"/>
+                <w:lang w:val="en-US"/>
+              </w:rPr>
+              <w:t>Userid</w:t>
+            </w:r>
+            <w:proofErr w:type="spellEnd"/>
+          </w:p>
+        </w:tc>
+        <w:tc>
+          <w:tcPr>
+            <w:tcW w:w="3005" w:type="dxa"/>
+          </w:tcPr>
+          <w:p>
+            <w:pPr>
+              <w:rPr>
+                <w:rFonts w:ascii="Times New Roman" w:hAnsi="Times New Roman" w:cs="Times New Roman"/>
+                <w:b/>
+                <w:bCs/>
+                <w:sz w:val="28"/>
+                <w:szCs w:val="28"/>
+                <w:lang w:val="en-US"/>
+              </w:rPr>
+            </w:pPr>
+            <w:r>
+              <w:rPr>
+                <w:rFonts w:ascii="Times New Roman" w:hAnsi="Times New Roman" w:cs="Times New Roman"/>
+                <w:b/>
+                <w:bCs/>
+                <w:sz w:val="28"/>
+                <w:szCs w:val="28"/>
+                <w:lang w:val="en-US"/>
+              </w:rPr>
+              <w:t>Int</w:t>
+            </w:r>
+          </w:p>
+        </w:tc>
+        <w:tc>
+          <w:tcPr>
+            <w:tcW w:w="3006" w:type="dxa"/>
+          </w:tcPr>
+          <w:p>
+            <w:pPr>
+              <w:rPr>
+                <w:rFonts w:ascii="Times New Roman" w:hAnsi="Times New Roman" w:cs="Times New Roman"/>
+                <w:b/>
+                <w:bCs/>
+                <w:sz w:val="28"/>
+                <w:szCs w:val="28"/>
+                <w:lang w:val="en-US"/>
+              </w:rPr>
+            </w:pPr>
+            <w:proofErr w:type="spellStart"/>
+            <w:r>
+              <w:rPr>
+                <w:rFonts w:ascii="Times New Roman" w:hAnsi="Times New Roman" w:cs="Times New Roman"/>
+                <w:b/>
+                <w:bCs/>
+                <w:sz w:val="28"/>
+                <w:szCs w:val="28"/>
+                <w:lang w:val="en-US"/>
+              </w:rPr>
+              <w:t>Auto_incre</w:t>
+            </w:r>
+            <w:r>
+              <w:rPr>
+                <w:rFonts w:ascii="Times New Roman" w:hAnsi="Times New Roman" w:cs="Times New Roman"/>
+                <w:b/>
+                <w:bCs/>
+                <w:sz w:val="28"/>
+                <w:szCs w:val="28"/>
+                <w:lang w:val="en-US"/>
+              </w:rPr>
+              <w:t>,primarykey</w:t>
+            </w:r>
+            <w:proofErr w:type="spellEnd"/>
+          </w:p>
+        </w:tc>
+      </w:tr>
+      <w:tr>
+        <w:tc>
+          <w:tcPr>
+            <w:tcW w:w="3005" w:type="dxa"/>
+          </w:tcPr>
+          <w:p>
+            <w:pPr>
+              <w:rPr>
+                <w:rFonts w:ascii="Times New Roman" w:hAnsi="Times New Roman" w:cs="Times New Roman"/>
+                <w:b/>
+                <w:bCs/>
+                <w:sz w:val="28"/>
+                <w:szCs w:val="28"/>
+                <w:lang w:val="en-US"/>
+              </w:rPr>
+            </w:pPr>
+            <w:r>
+              <w:rPr>
+                <w:rFonts w:ascii="Times New Roman" w:hAnsi="Times New Roman" w:cs="Times New Roman"/>
+                <w:b/>
+                <w:bCs/>
+                <w:sz w:val="28"/>
+                <w:szCs w:val="28"/>
+                <w:lang w:val="en-US"/>
+              </w:rPr>
+              <w:t>Username</w:t>
+            </w:r>
+          </w:p>
+        </w:tc>
+        <w:tc>
+          <w:tcPr>
+            <w:tcW w:w="3005" w:type="dxa"/>
+          </w:tcPr>
+          <w:p>
+            <w:pPr>
+              <w:rPr>
+                <w:rFonts w:ascii="Times New Roman" w:hAnsi="Times New Roman" w:cs="Times New Roman"/>
+                <w:b/>
+                <w:bCs/>
+                <w:sz w:val="28"/>
+                <w:szCs w:val="28"/>
+                <w:lang w:val="en-US"/>
+              </w:rPr>
+            </w:pPr>
+            <w:r>
+              <w:rPr>
+                <w:rFonts w:ascii="Times New Roman" w:hAnsi="Times New Roman" w:cs="Times New Roman"/>
+                <w:b/>
+                <w:bCs/>
+                <w:sz w:val="28"/>
+                <w:szCs w:val="28"/>
+                <w:lang w:val="en-US"/>
+              </w:rPr>
+              <w:t>Varchar</w:t>
+            </w:r>
+          </w:p>
+        </w:tc>
+        <w:tc>
+          <w:tcPr>
+            <w:tcW w:w="3006" w:type="dxa"/>
+          </w:tcPr>
+          <w:p>
+            <w:pPr>
+              <w:rPr>
+                <w:rFonts w:ascii="Times New Roman" w:hAnsi="Times New Roman" w:cs="Times New Roman"/>
+                <w:b/>
+                <w:bCs/>
+                <w:sz w:val="28"/>
+                <w:szCs w:val="28"/>
+                <w:lang w:val="en-US"/>
+              </w:rPr>
+            </w:pPr>
+            <w:proofErr w:type="spellStart"/>
+            <w:r>
+              <w:rPr>
+                <w:rFonts w:ascii="Times New Roman" w:hAnsi="Times New Roman" w:cs="Times New Roman"/>
+                <w:b/>
+                <w:bCs/>
+                <w:sz w:val="28"/>
+                <w:szCs w:val="28"/>
+                <w:lang w:val="en-US"/>
+              </w:rPr>
+              <w:t>notnull</w:t>
+            </w:r>
+            <w:proofErr w:type="spellEnd"/>
+          </w:p>
+        </w:tc>
+      </w:tr>
+      <w:tr>
+        <w:tc>
+          <w:tcPr>
+            <w:tcW w:w="3005" w:type="dxa"/>
+          </w:tcPr>
+          <w:p>
+            <w:pPr>
+              <w:rPr>
+                <w:rFonts w:ascii="Times New Roman" w:hAnsi="Times New Roman" w:cs="Times New Roman"/>
+                <w:b/>
+                <w:bCs/>
+                <w:sz w:val="28"/>
+                <w:szCs w:val="28"/>
+                <w:lang w:val="en-US"/>
+              </w:rPr>
+            </w:pPr>
+            <w:r>
+              <w:rPr>
+                <w:rFonts w:ascii="Times New Roman" w:hAnsi="Times New Roman" w:cs="Times New Roman"/>
+                <w:b/>
+                <w:bCs/>
+                <w:sz w:val="28"/>
+                <w:szCs w:val="28"/>
+                <w:lang w:val="en-US"/>
+              </w:rPr>
+              <w:t>Email</w:t>
+            </w:r>
+          </w:p>
+        </w:tc>
+        <w:tc>
+          <w:tcPr>
+            <w:tcW w:w="3005" w:type="dxa"/>
+          </w:tcPr>
+          <w:p>
+            <w:pPr>
+              <w:rPr>
+                <w:rFonts w:ascii="Times New Roman" w:hAnsi="Times New Roman" w:cs="Times New Roman"/>
+                <w:b/>
+                <w:bCs/>
+                <w:sz w:val="28"/>
+                <w:szCs w:val="28"/>
+                <w:lang w:val="en-US"/>
+              </w:rPr>
+            </w:pPr>
+            <w:r>
+              <w:rPr>
+                <w:rFonts w:ascii="Times New Roman" w:hAnsi="Times New Roman" w:cs="Times New Roman"/>
+                <w:b/>
+                <w:bCs/>
+                <w:sz w:val="28"/>
+                <w:szCs w:val="28"/>
+                <w:lang w:val="en-US"/>
+              </w:rPr>
+              <w:t>Varchar</w:t>
+            </w:r>
+          </w:p>
+        </w:tc>
+        <w:tc>
+          <w:tcPr>
+            <w:tcW w:w="3006" w:type="dxa"/>
+          </w:tcPr>
+          <w:p>
+            <w:pPr>
+              <w:rPr>
+                <w:rFonts w:ascii="Times New Roman" w:hAnsi="Times New Roman" w:cs="Times New Roman"/>
+                <w:b/>
+                <w:bCs/>
+                <w:sz w:val="28"/>
+                <w:szCs w:val="28"/>
+                <w:lang w:val="en-US"/>
+              </w:rPr>
+            </w:pPr>
+            <w:proofErr w:type="spellStart"/>
+            <w:r>
+              <w:rPr>
+                <w:rFonts w:ascii="Times New Roman" w:hAnsi="Times New Roman" w:cs="Times New Roman"/>
+                <w:b/>
+                <w:bCs/>
+                <w:sz w:val="28"/>
+                <w:szCs w:val="28"/>
+                <w:lang w:val="en-US"/>
+              </w:rPr>
+              <w:t>notnull</w:t>
+            </w:r>
+            <w:proofErr w:type="spellEnd"/>
+          </w:p>
+        </w:tc>
+      </w:tr>
+      <w:tr>
+        <w:tc>
+          <w:tcPr>
+            <w:tcW w:w="3005" w:type="dxa"/>
+          </w:tcPr>
+          <w:p>
+            <w:pPr>
+              <w:rPr>
+                <w:rFonts w:ascii="Times New Roman" w:hAnsi="Times New Roman" w:cs="Times New Roman"/>
+                <w:b/>
+                <w:bCs/>
+                <w:sz w:val="28"/>
+                <w:szCs w:val="28"/>
+                <w:lang w:val="en-US"/>
+              </w:rPr>
+            </w:pPr>
+            <w:r>
+              <w:rPr>
+                <w:rFonts w:ascii="Times New Roman" w:hAnsi="Times New Roman" w:cs="Times New Roman"/>
+                <w:b/>
+                <w:bCs/>
+                <w:sz w:val="28"/>
+                <w:szCs w:val="28"/>
+                <w:lang w:val="en-US"/>
+              </w:rPr>
+              <w:t>password</w:t>
+            </w:r>
+          </w:p>
+        </w:tc>
+        <w:tc>
+          <w:tcPr>
+            <w:tcW w:w="3005" w:type="dxa"/>
+          </w:tcPr>
+          <w:p>
+            <w:pPr>
+              <w:rPr>
+                <w:rFonts w:ascii="Times New Roman" w:hAnsi="Times New Roman" w:cs="Times New Roman"/>
+                <w:b/>
+                <w:bCs/>
+                <w:sz w:val="28"/>
+                <w:szCs w:val="28"/>
+                <w:lang w:val="en-US"/>
+              </w:rPr>
+            </w:pPr>
+            <w:r>
+              <w:rPr>
+                <w:rFonts w:ascii="Times New Roman" w:hAnsi="Times New Roman" w:cs="Times New Roman"/>
+                <w:b/>
+                <w:bCs/>
+                <w:sz w:val="28"/>
+                <w:szCs w:val="28"/>
+                <w:lang w:val="en-US"/>
+              </w:rPr>
+              <w:t>varchar</w:t>
+            </w:r>
+          </w:p>
+        </w:tc>
+        <w:tc>
+          <w:tcPr>
+            <w:tcW w:w="3006" w:type="dxa"/>
+          </w:tcPr>
+          <w:p>
+            <w:pPr>
+              <w:rPr>
+                <w:rFonts w:ascii="Times New Roman" w:hAnsi="Times New Roman" w:cs="Times New Roman"/>
+                <w:b/>
+                <w:bCs/>
+                <w:sz w:val="28"/>
+                <w:szCs w:val="28"/>
+                <w:lang w:val="en-US"/>
+              </w:rPr>
+            </w:pPr>
+            <w:proofErr w:type="spellStart"/>
+            <w:r>
+              <w:rPr>
+                <w:rFonts w:ascii="Times New Roman" w:hAnsi="Times New Roman" w:cs="Times New Roman"/>
+                <w:b/>
+                <w:bCs/>
+                <w:sz w:val="28"/>
+                <w:szCs w:val="28"/>
+                <w:lang w:val="en-US"/>
+              </w:rPr>
+              <w:t>notnull</w:t>
+            </w:r>
+            <w:proofErr w:type="spellEnd"/>
+          </w:p>
+        </w:tc>
+      </w:tr>
+    </w:tbl>
+    <w:p>
+      <w:pPr>
+        <w:rPr>
+          <w:rFonts w:ascii="Times New Roman" w:hAnsi="Times New Roman" w:cs="Times New Roman"/>
+          <w:b/>
+          <w:bCs/>
+          <w:sz w:val="28"/>
+          <w:szCs w:val="28"/>
+          <w:lang w:val="en-US"/>
+        </w:rPr>
+      </w:pPr>
+    </w:p>
+    <w:p>
+      <w:pPr>
+        <w:rPr>
+          <w:rFonts w:ascii="Times New Roman" w:hAnsi="Times New Roman" w:cs="Times New Roman"/>
+          <w:b/>
+          <w:bCs/>
+          <w:sz w:val="28"/>
+          <w:szCs w:val="28"/>
+          <w:lang w:val="en-US"/>
+        </w:rPr>
+      </w:pPr>
+      <w:proofErr w:type="spellStart"/>
+      <w:r>
+        <w:rPr>
+          <w:rFonts w:ascii="Times New Roman" w:hAnsi="Times New Roman" w:cs="Times New Roman"/>
+          <w:b/>
+          <w:bCs/>
+          <w:sz w:val="28"/>
+          <w:szCs w:val="28"/>
+          <w:lang w:val="en-US"/>
+        </w:rPr>
+        <w:t>UserProfilesTable</w:t>
+      </w:r>
+      <w:proofErr w:type="spellEnd"/>
     </w:p>
     <w:tbl>
       <w:tblPr>
@@ -138,44 +728,46 @@
                 <w:lang w:val="en-US"/>
               </w:rPr>
             </w:pPr>
-            <w:r>
-              <w:rPr>
-                <w:rFonts w:ascii="Times New Roman" w:hAnsi="Times New Roman" w:cs="Times New Roman"/>
-                <w:b/>
-                <w:bCs/>
-                <w:sz w:val="28"/>
-                <w:szCs w:val="28"/>
-                <w:lang w:val="en-US"/>
-              </w:rPr>
-              <w:t>Role</w:t>
-            </w:r>
-          </w:p>
-        </w:tc>
-        <w:tc>
-          <w:tcPr>
-            <w:tcW w:w="3005" w:type="dxa"/>
-          </w:tcPr>
-          <w:p>
-            <w:pPr>
-              <w:rPr>
-                <w:rFonts w:ascii="Times New Roman" w:hAnsi="Times New Roman" w:cs="Times New Roman"/>
-                <w:b/>
-                <w:bCs/>
-                <w:sz w:val="28"/>
-                <w:szCs w:val="28"/>
-                <w:lang w:val="en-US"/>
-              </w:rPr>
-            </w:pPr>
-            <w:r>
-              <w:rPr>
-                <w:rFonts w:ascii="Times New Roman" w:hAnsi="Times New Roman" w:cs="Times New Roman"/>
-                <w:b/>
-                <w:bCs/>
-                <w:sz w:val="28"/>
-                <w:szCs w:val="28"/>
-                <w:lang w:val="en-US"/>
-              </w:rPr>
-              <w:t>Varchar</w:t>
+            <w:proofErr w:type="spellStart"/>
+            <w:r>
+              <w:rPr>
+                <w:rFonts w:ascii="Times New Roman" w:hAnsi="Times New Roman" w:cs="Times New Roman"/>
+                <w:b/>
+                <w:bCs/>
+                <w:sz w:val="28"/>
+                <w:szCs w:val="28"/>
+                <w:lang w:val="en-US"/>
+              </w:rPr>
+              <w:t>Userid</w:t>
+            </w:r>
+            <w:proofErr w:type="spellEnd"/>
+          </w:p>
+        </w:tc>
+        <w:tc>
+          <w:tcPr>
+            <w:tcW w:w="3005" w:type="dxa"/>
+          </w:tcPr>
+          <w:p>
+            <w:pPr>
+              <w:rPr>
+                <w:rFonts w:ascii="Times New Roman" w:hAnsi="Times New Roman" w:cs="Times New Roman"/>
+                <w:b/>
+                <w:bCs/>
+                <w:sz w:val="28"/>
+                <w:szCs w:val="28"/>
+                <w:lang w:val="en-US"/>
+              </w:rPr>
+            </w:pPr>
+            <w:r>
+              <w:rPr>
+                <w:rFonts w:ascii="Times New Roman" w:hAnsi="Times New Roman" w:cs="Times New Roman"/>
+                <w:b/>
+                <w:bCs/>
+                <w:sz w:val="28"/>
+                <w:szCs w:val="28"/>
+                <w:lang w:val="en-US"/>
+              </w:rPr>
+              <w:t>Int</w:t>
             </w:r>
           </w:p>
         </w:tc>
@@ -194,17 +786,19 @@
                 <w:lang w:val="en-US"/>
               </w:rPr>
             </w:pPr>
-            <w:r>
-              <w:rPr>
-                <w:rFonts w:ascii="Times New Roman" w:hAnsi="Times New Roman" w:cs="Times New Roman"/>
-                <w:b/>
-                <w:bCs/>
-                <w:sz w:val="28"/>
-                <w:szCs w:val="28"/>
-                <w:lang w:val="en-US"/>
-              </w:rPr>
-              <w:t>notnull</w:t>
-            </w:r>
+            <w:proofErr w:type="spellStart"/>
+            <w:r>
+              <w:rPr>
+                <w:rFonts w:ascii="Times New Roman" w:hAnsi="Times New Roman" w:cs="Times New Roman"/>
+                <w:b/>
+                <w:bCs/>
+                <w:sz w:val="28"/>
+                <w:szCs w:val="28"/>
+                <w:lang w:val="en-US"/>
+              </w:rPr>
+              <w:t>autoincre</w:t>
+            </w:r>
+            <w:proofErr w:type="spellEnd"/>
           </w:p>
         </w:tc>
       </w:tr>
@@ -233,35 +827,35 @@
                 <w:szCs w:val="28"/>
                 <w:lang w:val="en-US"/>
               </w:rPr>
-              <w:t>Userid</w:t>
-            </w:r>
-          </w:p>
-        </w:tc>
-        <w:tc>
-          <w:tcPr>
-            <w:tcW w:w="3005" w:type="dxa"/>
-          </w:tcPr>
-          <w:p>
-            <w:pPr>
-              <w:rPr>
-                <w:rFonts w:ascii="Times New Roman" w:hAnsi="Times New Roman" w:cs="Times New Roman"/>
-                <w:b/>
-                <w:bCs/>
-                <w:sz w:val="28"/>
-                <w:szCs w:val="28"/>
-                <w:lang w:val="en-US"/>
-              </w:rPr>
-            </w:pPr>
-            <w:r>
-              <w:rPr>
-                <w:rFonts w:ascii="Times New Roman" w:hAnsi="Times New Roman" w:cs="Times New Roman"/>
-                <w:b/>
-                <w:bCs/>
-                <w:sz w:val="28"/>
-                <w:szCs w:val="28"/>
-                <w:lang w:val="en-US"/>
-              </w:rPr>
-              <w:t>Int</w:t>
+              <w:t>Role</w:t>
+            </w:r>
+          </w:p>
+        </w:tc>
+        <w:tc>
+          <w:tcPr>
+            <w:tcW w:w="3005" w:type="dxa"/>
+          </w:tcPr>
+          <w:p>
+            <w:pPr>
+              <w:rPr>
+                <w:rFonts w:ascii="Times New Roman" w:hAnsi="Times New Roman" w:cs="Times New Roman"/>
+                <w:b/>
+                <w:bCs/>
+                <w:sz w:val="28"/>
+                <w:szCs w:val="28"/>
+                <w:lang w:val="en-US"/>
+              </w:rPr>
+            </w:pPr>
+            <w:r>
+              <w:rPr>
+                <w:rFonts w:ascii="Times New Roman" w:hAnsi="Times New Roman" w:cs="Times New Roman"/>
+                <w:b/>
+                <w:bCs/>
+                <w:sz w:val="28"/>
+                <w:szCs w:val="28"/>
+                <w:lang w:val="en-US"/>
+              </w:rPr>
+              <w:t>Varchar</w:t>
             </w:r>
           </w:p>
         </w:tc>
@@ -280,17 +874,19 @@
                 <w:lang w:val="en-US"/>
               </w:rPr>
             </w:pPr>
-            <w:r>
-              <w:rPr>
-                <w:rFonts w:ascii="Times New Roman" w:hAnsi="Times New Roman" w:cs="Times New Roman"/>
-                <w:b/>
-                <w:bCs/>
-                <w:sz w:val="28"/>
-                <w:szCs w:val="28"/>
-                <w:lang w:val="en-US"/>
-              </w:rPr>
-              <w:t>Auto_incre</w:t>
-            </w:r>
+            <w:proofErr w:type="spellStart"/>
+            <w:r>
+              <w:rPr>
+                <w:rFonts w:ascii="Times New Roman" w:hAnsi="Times New Roman" w:cs="Times New Roman"/>
+                <w:b/>
+                <w:bCs/>
+                <w:sz w:val="28"/>
+                <w:szCs w:val="28"/>
+                <w:lang w:val="en-US"/>
+              </w:rPr>
+              <w:t>notnull</w:t>
+            </w:r>
+            <w:proofErr w:type="spellEnd"/>
           </w:p>
         </w:tc>
       </w:tr>
@@ -310,17 +906,19 @@
                 <w:lang w:val="en-US"/>
               </w:rPr>
             </w:pPr>
-            <w:r>
-              <w:rPr>
-                <w:rFonts w:ascii="Times New Roman" w:hAnsi="Times New Roman" w:cs="Times New Roman"/>
-                <w:b/>
-                <w:bCs/>
-                <w:sz w:val="28"/>
-                <w:szCs w:val="28"/>
-                <w:lang w:val="en-US"/>
-              </w:rPr>
-              <w:t>Username</w:t>
-            </w:r>
+            <w:proofErr w:type="spellStart"/>
+            <w:r>
+              <w:rPr>
+                <w:rFonts w:ascii="Times New Roman" w:hAnsi="Times New Roman" w:cs="Times New Roman"/>
+                <w:b/>
+                <w:bCs/>
+                <w:sz w:val="28"/>
+                <w:szCs w:val="28"/>
+                <w:lang w:val="en-US"/>
+              </w:rPr>
+              <w:t>Firstname</w:t>
+            </w:r>
+            <w:proofErr w:type="spellEnd"/>
           </w:p>
         </w:tc>
         <w:tc>
@@ -366,17 +964,19 @@
                 <w:lang w:val="en-US"/>
               </w:rPr>
             </w:pPr>
-            <w:r>
-              <w:rPr>
-                <w:rFonts w:ascii="Times New Roman" w:hAnsi="Times New Roman" w:cs="Times New Roman"/>
-                <w:b/>
-                <w:bCs/>
-                <w:sz w:val="28"/>
-                <w:szCs w:val="28"/>
-                <w:lang w:val="en-US"/>
-              </w:rPr>
-              <w:t>notnull</w:t>
-            </w:r>
+            <w:proofErr w:type="spellStart"/>
+            <w:r>
+              <w:rPr>
+                <w:rFonts w:ascii="Times New Roman" w:hAnsi="Times New Roman" w:cs="Times New Roman"/>
+                <w:b/>
+                <w:bCs/>
+                <w:sz w:val="28"/>
+                <w:szCs w:val="28"/>
+                <w:lang w:val="en-US"/>
+              </w:rPr>
+              <w:t>Notnull</w:t>
+            </w:r>
+            <w:proofErr w:type="spellEnd"/>
           </w:p>
         </w:tc>
       </w:tr>
@@ -405,7 +1005,7 @@
                 <w:szCs w:val="28"/>
                 <w:lang w:val="en-US"/>
               </w:rPr>
-              <w:t>Email</w:t>
+              <w:t>Lastname</w:t>
             </w:r>
           </w:p>
         </w:tc>
@@ -452,17 +1052,19 @@
                 <w:lang w:val="en-US"/>
               </w:rPr>
             </w:pPr>
-            <w:r>
-              <w:rPr>
-                <w:rFonts w:ascii="Times New Roman" w:hAnsi="Times New Roman" w:cs="Times New Roman"/>
-                <w:b/>
-                <w:bCs/>
-                <w:sz w:val="28"/>
-                <w:szCs w:val="28"/>
-                <w:lang w:val="en-US"/>
-              </w:rPr>
-              <w:t>primarykey</w:t>
-            </w:r>
+            <w:proofErr w:type="spellStart"/>
+            <w:r>
+              <w:rPr>
+                <w:rFonts w:ascii="Times New Roman" w:hAnsi="Times New Roman" w:cs="Times New Roman"/>
+                <w:b/>
+                <w:bCs/>
+                <w:sz w:val="28"/>
+                <w:szCs w:val="28"/>
+                <w:lang w:val="en-US"/>
+              </w:rPr>
+              <w:t>Notnull</w:t>
+            </w:r>
+            <w:proofErr w:type="spellEnd"/>
           </w:p>
         </w:tc>
       </w:tr>
@@ -491,7 +1093,7 @@
                 <w:szCs w:val="28"/>
                 <w:lang w:val="en-US"/>
               </w:rPr>
-              <w:t>password</w:t>
+              <w:t>Address</w:t>
             </w:r>
           </w:p>
         </w:tc>
@@ -538,6 +1140,275 @@
                 <w:lang w:val="en-US"/>
               </w:rPr>
             </w:pPr>
+            <w:proofErr w:type="spellStart"/>
+            <w:r>
+              <w:rPr>
+                <w:rFonts w:ascii="Times New Roman" w:hAnsi="Times New Roman" w:cs="Times New Roman"/>
+                <w:b/>
+                <w:bCs/>
+                <w:sz w:val="28"/>
+                <w:szCs w:val="28"/>
+                <w:lang w:val="en-US"/>
+              </w:rPr>
+              <w:t>Notnull</w:t>
+            </w:r>
+            <w:proofErr w:type="spellEnd"/>
+          </w:p>
+        </w:tc>
+      </w:tr>
+      <w:tr>
+        <w:tc>
+          <w:tcPr>
+            <w:tcW w:w="3005" w:type="dxa"/>
+          </w:tcPr>
+          <w:p>
+            <w:pPr>
+              <w:rPr>
+                <w:rFonts w:ascii="Times New Roman" w:hAnsi="Times New Roman" w:cs="Times New Roman"/>
+                <w:b/>
+                <w:bCs/>
+                <w:sz w:val="28"/>
+                <w:szCs w:val="28"/>
+                <w:lang w:val="en-US"/>
+              </w:rPr>
+            </w:pPr>
+            <w:r>
+              <w:rPr>
+                <w:rFonts w:ascii="Times New Roman" w:hAnsi="Times New Roman" w:cs="Times New Roman"/>
+                <w:b/>
+                <w:bCs/>
+                <w:sz w:val="28"/>
+                <w:szCs w:val="28"/>
+                <w:lang w:val="en-US"/>
+              </w:rPr>
+              <w:t>Dob</w:t>
+            </w:r>
+          </w:p>
+        </w:tc>
+        <w:tc>
+          <w:tcPr>
+            <w:tcW w:w="3005" w:type="dxa"/>
+          </w:tcPr>
+          <w:p>
+            <w:pPr>
+              <w:rPr>
+                <w:rFonts w:ascii="Times New Roman" w:hAnsi="Times New Roman" w:cs="Times New Roman"/>
+                <w:b/>
+                <w:bCs/>
+                <w:sz w:val="28"/>
+                <w:szCs w:val="28"/>
+                <w:lang w:val="en-US"/>
+              </w:rPr>
+            </w:pPr>
+            <w:r>
+              <w:rPr>
+                <w:rFonts w:ascii="Times New Roman" w:hAnsi="Times New Roman" w:cs="Times New Roman"/>
+                <w:b/>
+                <w:bCs/>
+                <w:sz w:val="28"/>
+                <w:szCs w:val="28"/>
+                <w:lang w:val="en-US"/>
+              </w:rPr>
+              <w:t>Date</w:t>
+            </w:r>
+          </w:p>
+        </w:tc>
+        <w:tc>
+          <w:tcPr>
+            <w:tcW w:w="3006" w:type="dxa"/>
+          </w:tcPr>
+          <w:p>
+            <w:pPr>
+              <w:rPr>
+                <w:rFonts w:ascii="Times New Roman" w:hAnsi="Times New Roman" w:cs="Times New Roman"/>
+                <w:b/>
+                <w:bCs/>
+                <w:sz w:val="28"/>
+                <w:szCs w:val="28"/>
+                <w:lang w:val="en-US"/>
+              </w:rPr>
+            </w:pPr>
+            <w:proofErr w:type="spellStart"/>
+            <w:r>
+              <w:rPr>
+                <w:rFonts w:ascii="Times New Roman" w:hAnsi="Times New Roman" w:cs="Times New Roman"/>
+                <w:b/>
+                <w:bCs/>
+                <w:sz w:val="28"/>
+                <w:szCs w:val="28"/>
+                <w:lang w:val="en-US"/>
+              </w:rPr>
+              <w:t>Notnull</w:t>
+            </w:r>
+            <w:proofErr w:type="spellEnd"/>
+          </w:p>
+        </w:tc>
+      </w:tr>
+      <w:tr>
+        <w:tc>
+          <w:tcPr>
+            <w:tcW w:w="3005" w:type="dxa"/>
+          </w:tcPr>
+          <w:p>
+            <w:pPr>
+              <w:rPr>
+                <w:rFonts w:ascii="Times New Roman" w:hAnsi="Times New Roman" w:cs="Times New Roman"/>
+                <w:b/>
+                <w:bCs/>
+                <w:sz w:val="28"/>
+                <w:szCs w:val="28"/>
+                <w:lang w:val="en-US"/>
+              </w:rPr>
+            </w:pPr>
+            <w:proofErr w:type="spellStart"/>
+            <w:r>
+              <w:rPr>
+                <w:rFonts w:ascii="Times New Roman" w:hAnsi="Times New Roman" w:cs="Times New Roman"/>
+                <w:b/>
+                <w:bCs/>
+                <w:sz w:val="28"/>
+                <w:szCs w:val="28"/>
+                <w:lang w:val="en-US"/>
+              </w:rPr>
+              <w:t>Phone_num</w:t>
+            </w:r>
+            <w:proofErr w:type="spellEnd"/>
+          </w:p>
+        </w:tc>
+        <w:tc>
+          <w:tcPr>
+            <w:tcW w:w="3005" w:type="dxa"/>
+          </w:tcPr>
+          <w:p>
+            <w:pPr>
+              <w:rPr>
+                <w:rFonts w:ascii="Times New Roman" w:hAnsi="Times New Roman" w:cs="Times New Roman"/>
+                <w:b/>
+                <w:bCs/>
+                <w:sz w:val="28"/>
+                <w:szCs w:val="28"/>
+                <w:lang w:val="en-US"/>
+              </w:rPr>
+            </w:pPr>
+            <w:r>
+              <w:rPr>
+                <w:rFonts w:ascii="Times New Roman" w:hAnsi="Times New Roman" w:cs="Times New Roman"/>
+                <w:b/>
+                <w:bCs/>
+                <w:sz w:val="28"/>
+                <w:szCs w:val="28"/>
+                <w:lang w:val="en-US"/>
+              </w:rPr>
+              <w:t>Int</w:t>
+            </w:r>
+          </w:p>
+        </w:tc>
+        <w:tc>
+          <w:tcPr>
+            <w:tcW w:w="3006" w:type="dxa"/>
+          </w:tcPr>
+          <w:p>
+            <w:pPr>
+              <w:rPr>
+                <w:rFonts w:ascii="Times New Roman" w:hAnsi="Times New Roman" w:cs="Times New Roman"/>
+                <w:b/>
+                <w:bCs/>
+                <w:sz w:val="28"/>
+                <w:szCs w:val="28"/>
+                <w:lang w:val="en-US"/>
+              </w:rPr>
+            </w:pPr>
+            <w:proofErr w:type="spellStart"/>
+            <w:r>
+              <w:rPr>
+                <w:rFonts w:ascii="Times New Roman" w:hAnsi="Times New Roman" w:cs="Times New Roman"/>
+                <w:b/>
+                <w:bCs/>
+                <w:sz w:val="28"/>
+                <w:szCs w:val="28"/>
+                <w:lang w:val="en-US"/>
+              </w:rPr>
+              <w:t>Notnull</w:t>
+            </w:r>
+            <w:proofErr w:type="spellEnd"/>
+          </w:p>
+        </w:tc>
+      </w:tr>
+      <w:tr>
+        <w:tc>
+          <w:tcPr>
+            <w:tcW w:w="3005" w:type="dxa"/>
+          </w:tcPr>
+          <w:p>
+            <w:pPr>
+              <w:rPr>
+                <w:rFonts w:ascii="Times New Roman" w:hAnsi="Times New Roman" w:cs="Times New Roman"/>
+                <w:b/>
+                <w:bCs/>
+                <w:sz w:val="28"/>
+                <w:szCs w:val="28"/>
+                <w:lang w:val="en-US"/>
+              </w:rPr>
+            </w:pPr>
+            <w:proofErr w:type="spellStart"/>
+            <w:r>
+              <w:rPr>
+                <w:rFonts w:ascii="Times New Roman" w:hAnsi="Times New Roman" w:cs="Times New Roman"/>
+                <w:b/>
+                <w:bCs/>
+                <w:sz w:val="28"/>
+                <w:szCs w:val="28"/>
+                <w:lang w:val="en-US"/>
+              </w:rPr>
+              <w:t>Valid_idproof</w:t>
+            </w:r>
+            <w:proofErr w:type="spellEnd"/>
+          </w:p>
+        </w:tc>
+        <w:tc>
+          <w:tcPr>
+            <w:tcW w:w="3005" w:type="dxa"/>
+          </w:tcPr>
+          <w:p>
+            <w:pPr>
+              <w:rPr>
+                <w:rFonts w:ascii="Times New Roman" w:hAnsi="Times New Roman" w:cs="Times New Roman"/>
+                <w:b/>
+                <w:bCs/>
+                <w:sz w:val="28"/>
+                <w:szCs w:val="28"/>
+                <w:lang w:val="en-US"/>
+              </w:rPr>
+            </w:pPr>
+            <w:r>
+              <w:rPr>
+                <w:rFonts w:ascii="Times New Roman" w:hAnsi="Times New Roman" w:cs="Times New Roman"/>
+                <w:b/>
+                <w:bCs/>
+                <w:sz w:val="28"/>
+                <w:szCs w:val="28"/>
+                <w:lang w:val="en-US"/>
+              </w:rPr>
+              <w:t>pdf</w:t>
+            </w:r>
+          </w:p>
+        </w:tc>
+        <w:tc>
+          <w:tcPr>
+            <w:tcW w:w="3006" w:type="dxa"/>
+          </w:tcPr>
+          <w:p>
+            <w:pPr>
+              <w:rPr>
+                <w:rFonts w:ascii="Times New Roman" w:hAnsi="Times New Roman" w:cs="Times New Roman"/>
+                <w:b/>
+                <w:bCs/>
+                <w:sz w:val="28"/>
+                <w:szCs w:val="28"/>
+                <w:lang w:val="en-US"/>
+              </w:rPr>
+            </w:pPr>
+            <w:proofErr w:type="spellStart"/>
             <w:r>
               <w:rPr>
                 <w:rFonts w:ascii="Times New Roman" w:hAnsi="Times New Roman" w:cs="Times New Roman"/>
@@ -549,6 +1420,868 @@
               </w:rPr>
               <w:t>notnull</w:t>
             </w:r>
+            <w:proofErr w:type="spellEnd"/>
+          </w:p>
+        </w:tc>
+      </w:tr>
+      <w:tr>
+        <w:tc>
+          <w:tcPr>
+            <w:tcW w:w="3005" w:type="dxa"/>
+          </w:tcPr>
+          <w:p>
+            <w:pPr>
+              <w:tabs>
+                <w:tab w:val="right" w:pos="2789"/>
+              </w:tabs>
+              <w:rPr>
+                <w:rFonts w:ascii="Times New Roman" w:hAnsi="Times New Roman" w:cs="Times New Roman"/>
+                <w:b/>
+                <w:bCs/>
+                <w:sz w:val="28"/>
+                <w:szCs w:val="28"/>
+                <w:lang w:val="en-US"/>
+              </w:rPr>
+            </w:pPr>
+            <w:r>
+              <w:rPr>
+                <w:rFonts w:ascii="Times New Roman" w:hAnsi="Times New Roman" w:cs="Times New Roman"/>
+                <w:b/>
+                <w:bCs/>
+                <w:sz w:val="28"/>
+                <w:szCs w:val="28"/>
+                <w:lang w:val="en-US"/>
+              </w:rPr>
+              <w:t>email</w:t>
+            </w:r>
+            <w:r>
+              <w:rPr>
+                <w:rFonts w:ascii="Times New Roman" w:hAnsi="Times New Roman" w:cs="Times New Roman"/>
+                <w:b/>
+                <w:bCs/>
+                <w:sz w:val="28"/>
+                <w:szCs w:val="28"/>
+                <w:lang w:val="en-US"/>
+              </w:rPr>
+              <w:tab/>
+            </w:r>
+          </w:p>
+        </w:tc>
+        <w:tc>
+          <w:tcPr>
+            <w:tcW w:w="3005" w:type="dxa"/>
+          </w:tcPr>
+          <w:p>
+            <w:pPr>
+              <w:rPr>
+                <w:rFonts w:ascii="Times New Roman" w:hAnsi="Times New Roman" w:cs="Times New Roman"/>
+                <w:b/>
+                <w:bCs/>
+                <w:sz w:val="28"/>
+                <w:szCs w:val="28"/>
+                <w:lang w:val="en-US"/>
+              </w:rPr>
+            </w:pPr>
+            <w:r>
+              <w:rPr>
+                <w:rFonts w:ascii="Times New Roman" w:hAnsi="Times New Roman" w:cs="Times New Roman"/>
+                <w:b/>
+                <w:bCs/>
+                <w:sz w:val="28"/>
+                <w:szCs w:val="28"/>
+                <w:lang w:val="en-US"/>
+              </w:rPr>
+              <w:t>varchar</w:t>
+            </w:r>
+          </w:p>
+        </w:tc>
+        <w:tc>
+          <w:tcPr>
+            <w:tcW w:w="3006" w:type="dxa"/>
+          </w:tcPr>
+          <w:p>
+            <w:pPr>
+              <w:rPr>
+                <w:rFonts w:ascii="Times New Roman" w:hAnsi="Times New Roman" w:cs="Times New Roman"/>
+                <w:b/>
+                <w:bCs/>
+                <w:sz w:val="28"/>
+                <w:szCs w:val="28"/>
+                <w:lang w:val="en-US"/>
+              </w:rPr>
+            </w:pPr>
+            <w:proofErr w:type="spellStart"/>
+            <w:r>
+              <w:rPr>
+                <w:rFonts w:ascii="Times New Roman" w:hAnsi="Times New Roman" w:cs="Times New Roman"/>
+                <w:b/>
+                <w:bCs/>
+                <w:sz w:val="28"/>
+                <w:szCs w:val="28"/>
+                <w:lang w:val="en-US"/>
+              </w:rPr>
+              <w:t>notnull</w:t>
+            </w:r>
+            <w:proofErr w:type="spellEnd"/>
+          </w:p>
+        </w:tc>
+      </w:tr>
+    </w:tbl>
+    <w:p>
+      <w:pPr>
+        <w:rPr>
+          <w:rFonts w:ascii="Times New Roman" w:hAnsi="Times New Roman" w:cs="Times New Roman"/>
+          <w:b/>
+          <w:bCs/>
+          <w:sz w:val="28"/>
+          <w:szCs w:val="28"/>
+          <w:lang w:val="en-US"/>
+        </w:rPr>
+      </w:pPr>
+    </w:p>
+    <w:p>
+      <w:pPr>
+        <w:rPr>
+          <w:rFonts w:ascii="Times New Roman" w:hAnsi="Times New Roman" w:cs="Times New Roman"/>
+          <w:b/>
+          <w:bCs/>
+          <w:sz w:val="28"/>
+          <w:szCs w:val="28"/>
+          <w:lang w:val="en-US"/>
+        </w:rPr>
+      </w:pPr>
+      <w:proofErr w:type="spellStart"/>
+      <w:r>
+        <w:rPr>
+          <w:rFonts w:ascii="Times New Roman" w:hAnsi="Times New Roman" w:cs="Times New Roman"/>
+          <w:b/>
+          <w:bCs/>
+          <w:sz w:val="28"/>
+          <w:szCs w:val="28"/>
+          <w:lang w:val="en-US"/>
+        </w:rPr>
+        <w:t>PropertyListingsTable</w:t>
+      </w:r>
+      <w:proofErr w:type="spellEnd"/>
+    </w:p>
+    <w:tbl>
+      <w:tblPr>
+        <w:tblStyle w:val="TableGrid"/>
+        <w:tblW w:w="0" w:type="auto"/>
+        <w:tblLook w:val="04A0" w:firstRow="1" w:lastRow="0" w:firstColumn="1" w:lastColumn="0" w:noHBand="0" w:noVBand="1"/>
+      </w:tblPr>
+      <w:tblGrid>
+        <w:gridCol w:w="3005"/>
+        <w:gridCol w:w="3005"/>
+        <w:gridCol w:w="3006"/>
+      </w:tblGrid>
+      <w:tr>
+        <w:tc>
+          <w:tcPr>
+            <w:tcW w:w="3005" w:type="dxa"/>
+          </w:tcPr>
+          <w:p>
+            <w:pPr>
+              <w:rPr>
+                <w:rFonts w:ascii="Times New Roman" w:hAnsi="Times New Roman" w:cs="Times New Roman"/>
+                <w:b/>
+                <w:bCs/>
+                <w:sz w:val="28"/>
+                <w:szCs w:val="28"/>
+                <w:lang w:val="en-US"/>
+              </w:rPr>
+            </w:pPr>
+            <w:r>
+              <w:rPr>
+                <w:rFonts w:ascii="Times New Roman" w:hAnsi="Times New Roman" w:cs="Times New Roman"/>
+                <w:b/>
+                <w:bCs/>
+                <w:sz w:val="28"/>
+                <w:szCs w:val="28"/>
+                <w:lang w:val="en-US"/>
+              </w:rPr>
+              <w:t>Fieldname</w:t>
+            </w:r>
+          </w:p>
+        </w:tc>
+        <w:tc>
+          <w:tcPr>
+            <w:tcW w:w="3005" w:type="dxa"/>
+          </w:tcPr>
+          <w:p>
+            <w:pPr>
+              <w:rPr>
+                <w:rFonts w:ascii="Times New Roman" w:hAnsi="Times New Roman" w:cs="Times New Roman"/>
+                <w:b/>
+                <w:bCs/>
+                <w:sz w:val="28"/>
+                <w:szCs w:val="28"/>
+                <w:lang w:val="en-US"/>
+              </w:rPr>
+            </w:pPr>
+            <w:r>
+              <w:rPr>
+                <w:rFonts w:ascii="Times New Roman" w:hAnsi="Times New Roman" w:cs="Times New Roman"/>
+                <w:b/>
+                <w:bCs/>
+                <w:sz w:val="28"/>
+                <w:szCs w:val="28"/>
+                <w:lang w:val="en-US"/>
+              </w:rPr>
+              <w:t>Datatype</w:t>
+            </w:r>
+          </w:p>
+        </w:tc>
+        <w:tc>
+          <w:tcPr>
+            <w:tcW w:w="3006" w:type="dxa"/>
+          </w:tcPr>
+          <w:p>
+            <w:pPr>
+              <w:rPr>
+                <w:rFonts w:ascii="Times New Roman" w:hAnsi="Times New Roman" w:cs="Times New Roman"/>
+                <w:b/>
+                <w:bCs/>
+                <w:sz w:val="28"/>
+                <w:szCs w:val="28"/>
+                <w:lang w:val="en-US"/>
+              </w:rPr>
+            </w:pPr>
+            <w:r>
+              <w:rPr>
+                <w:rFonts w:ascii="Times New Roman" w:hAnsi="Times New Roman" w:cs="Times New Roman"/>
+                <w:b/>
+                <w:bCs/>
+                <w:sz w:val="28"/>
+                <w:szCs w:val="28"/>
+                <w:lang w:val="en-US"/>
+              </w:rPr>
+              <w:t>Constraints</w:t>
+            </w:r>
+          </w:p>
+        </w:tc>
+      </w:tr>
+      <w:tr>
+        <w:tc>
+          <w:tcPr>
+            <w:tcW w:w="3005" w:type="dxa"/>
+          </w:tcPr>
+          <w:p>
+            <w:pPr>
+              <w:rPr>
+                <w:rFonts w:ascii="Times New Roman" w:hAnsi="Times New Roman" w:cs="Times New Roman"/>
+                <w:b/>
+                <w:bCs/>
+                <w:sz w:val="28"/>
+                <w:szCs w:val="28"/>
+                <w:lang w:val="en-US"/>
+              </w:rPr>
+            </w:pPr>
+            <w:proofErr w:type="spellStart"/>
+            <w:r>
+              <w:rPr>
+                <w:rFonts w:ascii="Times New Roman" w:hAnsi="Times New Roman" w:cs="Times New Roman"/>
+                <w:b/>
+                <w:bCs/>
+                <w:sz w:val="28"/>
+                <w:szCs w:val="28"/>
+                <w:lang w:val="en-US"/>
+              </w:rPr>
+              <w:t>Propertyid</w:t>
+            </w:r>
+            <w:proofErr w:type="spellEnd"/>
+          </w:p>
+        </w:tc>
+        <w:tc>
+          <w:tcPr>
+            <w:tcW w:w="3005" w:type="dxa"/>
+          </w:tcPr>
+          <w:p>
+            <w:pPr>
+              <w:rPr>
+                <w:rFonts w:ascii="Times New Roman" w:hAnsi="Times New Roman" w:cs="Times New Roman"/>
+                <w:b/>
+                <w:bCs/>
+                <w:sz w:val="28"/>
+                <w:szCs w:val="28"/>
+                <w:lang w:val="en-US"/>
+              </w:rPr>
+            </w:pPr>
+            <w:r>
+              <w:rPr>
+                <w:rFonts w:ascii="Times New Roman" w:hAnsi="Times New Roman" w:cs="Times New Roman"/>
+                <w:b/>
+                <w:bCs/>
+                <w:sz w:val="28"/>
+                <w:szCs w:val="28"/>
+                <w:lang w:val="en-US"/>
+              </w:rPr>
+              <w:t>Int</w:t>
+            </w:r>
+          </w:p>
+        </w:tc>
+        <w:tc>
+          <w:tcPr>
+            <w:tcW w:w="3006" w:type="dxa"/>
+          </w:tcPr>
+          <w:p>
+            <w:pPr>
+              <w:rPr>
+                <w:rFonts w:ascii="Times New Roman" w:hAnsi="Times New Roman" w:cs="Times New Roman"/>
+                <w:b/>
+                <w:bCs/>
+                <w:sz w:val="28"/>
+                <w:szCs w:val="28"/>
+                <w:lang w:val="en-US"/>
+              </w:rPr>
+            </w:pPr>
+            <w:proofErr w:type="spellStart"/>
+            <w:r>
+              <w:rPr>
+                <w:rFonts w:ascii="Times New Roman" w:hAnsi="Times New Roman" w:cs="Times New Roman"/>
+                <w:b/>
+                <w:bCs/>
+                <w:sz w:val="28"/>
+                <w:szCs w:val="28"/>
+                <w:lang w:val="en-US"/>
+              </w:rPr>
+              <w:t>Primarykey</w:t>
+            </w:r>
+            <w:proofErr w:type="spellEnd"/>
+          </w:p>
+        </w:tc>
+      </w:tr>
+      <w:tr>
+        <w:tc>
+          <w:tcPr>
+            <w:tcW w:w="3005" w:type="dxa"/>
+          </w:tcPr>
+          <w:p>
+            <w:pPr>
+              <w:rPr>
+                <w:rFonts w:ascii="Times New Roman" w:hAnsi="Times New Roman" w:cs="Times New Roman"/>
+                <w:b/>
+                <w:bCs/>
+                <w:sz w:val="28"/>
+                <w:szCs w:val="28"/>
+                <w:lang w:val="en-US"/>
+              </w:rPr>
+            </w:pPr>
+            <w:r>
+              <w:rPr>
+                <w:rFonts w:ascii="Times New Roman" w:hAnsi="Times New Roman" w:cs="Times New Roman"/>
+                <w:b/>
+                <w:bCs/>
+                <w:sz w:val="28"/>
+                <w:szCs w:val="28"/>
+                <w:lang w:val="en-US"/>
+              </w:rPr>
+              <w:t>Description</w:t>
+            </w:r>
+          </w:p>
+        </w:tc>
+        <w:tc>
+          <w:tcPr>
+            <w:tcW w:w="3005" w:type="dxa"/>
+          </w:tcPr>
+          <w:p>
+            <w:pPr>
+              <w:rPr>
+                <w:rFonts w:ascii="Times New Roman" w:hAnsi="Times New Roman" w:cs="Times New Roman"/>
+                <w:b/>
+                <w:bCs/>
+                <w:sz w:val="28"/>
+                <w:szCs w:val="28"/>
+                <w:lang w:val="en-US"/>
+              </w:rPr>
+            </w:pPr>
+            <w:r>
+              <w:rPr>
+                <w:rFonts w:ascii="Times New Roman" w:hAnsi="Times New Roman" w:cs="Times New Roman"/>
+                <w:b/>
+                <w:bCs/>
+                <w:sz w:val="28"/>
+                <w:szCs w:val="28"/>
+                <w:lang w:val="en-US"/>
+              </w:rPr>
+              <w:t>Text</w:t>
+            </w:r>
+          </w:p>
+        </w:tc>
+        <w:tc>
+          <w:tcPr>
+            <w:tcW w:w="3006" w:type="dxa"/>
+          </w:tcPr>
+          <w:p>
+            <w:pPr>
+              <w:rPr>
+                <w:rFonts w:ascii="Times New Roman" w:hAnsi="Times New Roman" w:cs="Times New Roman"/>
+                <w:b/>
+                <w:bCs/>
+                <w:sz w:val="28"/>
+                <w:szCs w:val="28"/>
+                <w:lang w:val="en-US"/>
+              </w:rPr>
+            </w:pPr>
+            <w:proofErr w:type="spellStart"/>
+            <w:r>
+              <w:rPr>
+                <w:rFonts w:ascii="Times New Roman" w:hAnsi="Times New Roman" w:cs="Times New Roman"/>
+                <w:b/>
+                <w:bCs/>
+                <w:sz w:val="28"/>
+                <w:szCs w:val="28"/>
+                <w:lang w:val="en-US"/>
+              </w:rPr>
+              <w:t>Notnull</w:t>
+            </w:r>
+            <w:proofErr w:type="spellEnd"/>
+          </w:p>
+        </w:tc>
+      </w:tr>
+      <w:tr>
+        <w:tc>
+          <w:tcPr>
+            <w:tcW w:w="3005" w:type="dxa"/>
+          </w:tcPr>
+          <w:p>
+            <w:pPr>
+              <w:rPr>
+                <w:rFonts w:ascii="Times New Roman" w:hAnsi="Times New Roman" w:cs="Times New Roman"/>
+                <w:b/>
+                <w:bCs/>
+                <w:sz w:val="28"/>
+                <w:szCs w:val="28"/>
+                <w:lang w:val="en-US"/>
+              </w:rPr>
+            </w:pPr>
+            <w:proofErr w:type="spellStart"/>
+            <w:r>
+              <w:rPr>
+                <w:rFonts w:ascii="Times New Roman" w:hAnsi="Times New Roman" w:cs="Times New Roman"/>
+                <w:b/>
+                <w:bCs/>
+                <w:sz w:val="28"/>
+                <w:szCs w:val="28"/>
+                <w:lang w:val="en-US"/>
+              </w:rPr>
+              <w:t>Monthlyrent</w:t>
+            </w:r>
+            <w:proofErr w:type="spellEnd"/>
+          </w:p>
+        </w:tc>
+        <w:tc>
+          <w:tcPr>
+            <w:tcW w:w="3005" w:type="dxa"/>
+          </w:tcPr>
+          <w:p>
+            <w:pPr>
+              <w:rPr>
+                <w:rFonts w:ascii="Times New Roman" w:hAnsi="Times New Roman" w:cs="Times New Roman"/>
+                <w:b/>
+                <w:bCs/>
+                <w:sz w:val="28"/>
+                <w:szCs w:val="28"/>
+                <w:lang w:val="en-US"/>
+              </w:rPr>
+            </w:pPr>
+            <w:r>
+              <w:rPr>
+                <w:rFonts w:ascii="Times New Roman" w:hAnsi="Times New Roman" w:cs="Times New Roman"/>
+                <w:b/>
+                <w:bCs/>
+                <w:sz w:val="28"/>
+                <w:szCs w:val="28"/>
+                <w:lang w:val="en-US"/>
+              </w:rPr>
+              <w:t>Decimal</w:t>
+            </w:r>
+          </w:p>
+        </w:tc>
+        <w:tc>
+          <w:tcPr>
+            <w:tcW w:w="3006" w:type="dxa"/>
+          </w:tcPr>
+          <w:p>
+            <w:pPr>
+              <w:rPr>
+                <w:rFonts w:ascii="Times New Roman" w:hAnsi="Times New Roman" w:cs="Times New Roman"/>
+                <w:b/>
+                <w:bCs/>
+                <w:sz w:val="28"/>
+                <w:szCs w:val="28"/>
+                <w:lang w:val="en-US"/>
+              </w:rPr>
+            </w:pPr>
+            <w:proofErr w:type="spellStart"/>
+            <w:r>
+              <w:rPr>
+                <w:rFonts w:ascii="Times New Roman" w:hAnsi="Times New Roman" w:cs="Times New Roman"/>
+                <w:b/>
+                <w:bCs/>
+                <w:sz w:val="28"/>
+                <w:szCs w:val="28"/>
+                <w:lang w:val="en-US"/>
+              </w:rPr>
+              <w:t>Notnull</w:t>
+            </w:r>
+            <w:proofErr w:type="spellEnd"/>
+          </w:p>
+        </w:tc>
+      </w:tr>
+      <w:tr>
+        <w:tc>
+          <w:tcPr>
+            <w:tcW w:w="3005" w:type="dxa"/>
+          </w:tcPr>
+          <w:p>
+            <w:pPr>
+              <w:rPr>
+                <w:rFonts w:ascii="Times New Roman" w:hAnsi="Times New Roman" w:cs="Times New Roman"/>
+                <w:b/>
+                <w:bCs/>
+                <w:sz w:val="28"/>
+                <w:szCs w:val="28"/>
+                <w:lang w:val="en-US"/>
+              </w:rPr>
+            </w:pPr>
+            <w:proofErr w:type="spellStart"/>
+            <w:r>
+              <w:rPr>
+                <w:rFonts w:ascii="Times New Roman" w:hAnsi="Times New Roman" w:cs="Times New Roman"/>
+                <w:b/>
+                <w:bCs/>
+                <w:sz w:val="28"/>
+                <w:szCs w:val="28"/>
+                <w:lang w:val="en-US"/>
+              </w:rPr>
+              <w:t>Securitydeposit</w:t>
+            </w:r>
+            <w:proofErr w:type="spellEnd"/>
+          </w:p>
+        </w:tc>
+        <w:tc>
+          <w:tcPr>
+            <w:tcW w:w="3005" w:type="dxa"/>
+          </w:tcPr>
+          <w:p>
+            <w:pPr>
+              <w:rPr>
+                <w:rFonts w:ascii="Times New Roman" w:hAnsi="Times New Roman" w:cs="Times New Roman"/>
+                <w:b/>
+                <w:bCs/>
+                <w:sz w:val="28"/>
+                <w:szCs w:val="28"/>
+                <w:lang w:val="en-US"/>
+              </w:rPr>
+            </w:pPr>
+            <w:r>
+              <w:rPr>
+                <w:rFonts w:ascii="Times New Roman" w:hAnsi="Times New Roman" w:cs="Times New Roman"/>
+                <w:b/>
+                <w:bCs/>
+                <w:sz w:val="28"/>
+                <w:szCs w:val="28"/>
+                <w:lang w:val="en-US"/>
+              </w:rPr>
+              <w:t>Decimal</w:t>
+            </w:r>
+          </w:p>
+        </w:tc>
+        <w:tc>
+          <w:tcPr>
+            <w:tcW w:w="3006" w:type="dxa"/>
+          </w:tcPr>
+          <w:p>
+            <w:pPr>
+              <w:rPr>
+                <w:rFonts w:ascii="Times New Roman" w:hAnsi="Times New Roman" w:cs="Times New Roman"/>
+                <w:b/>
+                <w:bCs/>
+                <w:sz w:val="28"/>
+                <w:szCs w:val="28"/>
+                <w:lang w:val="en-US"/>
+              </w:rPr>
+            </w:pPr>
+            <w:proofErr w:type="spellStart"/>
+            <w:r>
+              <w:rPr>
+                <w:rFonts w:ascii="Times New Roman" w:hAnsi="Times New Roman" w:cs="Times New Roman"/>
+                <w:b/>
+                <w:bCs/>
+                <w:sz w:val="28"/>
+                <w:szCs w:val="28"/>
+                <w:lang w:val="en-US"/>
+              </w:rPr>
+              <w:t>Notnull</w:t>
+            </w:r>
+            <w:proofErr w:type="spellEnd"/>
+          </w:p>
+        </w:tc>
+      </w:tr>
+      <w:tr>
+        <w:tc>
+          <w:tcPr>
+            <w:tcW w:w="3005" w:type="dxa"/>
+          </w:tcPr>
+          <w:p>
+            <w:pPr>
+              <w:rPr>
+                <w:rFonts w:ascii="Times New Roman" w:hAnsi="Times New Roman" w:cs="Times New Roman"/>
+                <w:b/>
+                <w:bCs/>
+                <w:sz w:val="28"/>
+                <w:szCs w:val="28"/>
+                <w:lang w:val="en-US"/>
+              </w:rPr>
+            </w:pPr>
+            <w:r>
+              <w:rPr>
+                <w:rFonts w:ascii="Times New Roman" w:hAnsi="Times New Roman" w:cs="Times New Roman"/>
+                <w:b/>
+                <w:bCs/>
+                <w:sz w:val="28"/>
+                <w:szCs w:val="28"/>
+                <w:lang w:val="en-US"/>
+              </w:rPr>
+              <w:t>Location</w:t>
+            </w:r>
+          </w:p>
+        </w:tc>
+        <w:tc>
+          <w:tcPr>
+            <w:tcW w:w="3005" w:type="dxa"/>
+          </w:tcPr>
+          <w:p>
+            <w:pPr>
+              <w:rPr>
+                <w:rFonts w:ascii="Times New Roman" w:hAnsi="Times New Roman" w:cs="Times New Roman"/>
+                <w:b/>
+                <w:bCs/>
+                <w:sz w:val="28"/>
+                <w:szCs w:val="28"/>
+                <w:lang w:val="en-US"/>
+              </w:rPr>
+            </w:pPr>
+            <w:r>
+              <w:rPr>
+                <w:rFonts w:ascii="Times New Roman" w:hAnsi="Times New Roman" w:cs="Times New Roman"/>
+                <w:b/>
+                <w:bCs/>
+                <w:sz w:val="28"/>
+                <w:szCs w:val="28"/>
+                <w:lang w:val="en-US"/>
+              </w:rPr>
+              <w:t>Varchar</w:t>
+            </w:r>
+          </w:p>
+        </w:tc>
+        <w:tc>
+          <w:tcPr>
+            <w:tcW w:w="3006" w:type="dxa"/>
+          </w:tcPr>
+          <w:p>
+            <w:pPr>
+              <w:rPr>
+                <w:rFonts w:ascii="Times New Roman" w:hAnsi="Times New Roman" w:cs="Times New Roman"/>
+                <w:b/>
+                <w:bCs/>
+                <w:sz w:val="28"/>
+                <w:szCs w:val="28"/>
+                <w:lang w:val="en-US"/>
+              </w:rPr>
+            </w:pPr>
+            <w:proofErr w:type="spellStart"/>
+            <w:r>
+              <w:rPr>
+                <w:rFonts w:ascii="Times New Roman" w:hAnsi="Times New Roman" w:cs="Times New Roman"/>
+                <w:b/>
+                <w:bCs/>
+                <w:sz w:val="28"/>
+                <w:szCs w:val="28"/>
+                <w:lang w:val="en-US"/>
+              </w:rPr>
+              <w:t>Notnull</w:t>
+            </w:r>
+            <w:proofErr w:type="spellEnd"/>
+          </w:p>
+        </w:tc>
+      </w:tr>
+      <w:tr>
+        <w:tc>
+          <w:tcPr>
+            <w:tcW w:w="3005" w:type="dxa"/>
+          </w:tcPr>
+          <w:p>
+            <w:pPr>
+              <w:rPr>
+                <w:rFonts w:ascii="Times New Roman" w:hAnsi="Times New Roman" w:cs="Times New Roman"/>
+                <w:b/>
+                <w:bCs/>
+                <w:sz w:val="28"/>
+                <w:szCs w:val="28"/>
+                <w:lang w:val="en-US"/>
+              </w:rPr>
+            </w:pPr>
+            <w:proofErr w:type="spellStart"/>
+            <w:r>
+              <w:rPr>
+                <w:rFonts w:ascii="Times New Roman" w:hAnsi="Times New Roman" w:cs="Times New Roman"/>
+                <w:b/>
+                <w:bCs/>
+                <w:sz w:val="28"/>
+                <w:szCs w:val="28"/>
+                <w:lang w:val="en-US"/>
+              </w:rPr>
+              <w:t>Owneruserid</w:t>
+            </w:r>
+            <w:proofErr w:type="spellEnd"/>
+          </w:p>
+        </w:tc>
+        <w:tc>
+          <w:tcPr>
+            <w:tcW w:w="3005" w:type="dxa"/>
+          </w:tcPr>
+          <w:p>
+            <w:pPr>
+              <w:rPr>
+                <w:rFonts w:ascii="Times New Roman" w:hAnsi="Times New Roman" w:cs="Times New Roman"/>
+                <w:b/>
+                <w:bCs/>
+                <w:sz w:val="28"/>
+                <w:szCs w:val="28"/>
+                <w:lang w:val="en-US"/>
+              </w:rPr>
+            </w:pPr>
+            <w:r>
+              <w:rPr>
+                <w:rFonts w:ascii="Times New Roman" w:hAnsi="Times New Roman" w:cs="Times New Roman"/>
+                <w:b/>
+                <w:bCs/>
+                <w:sz w:val="28"/>
+                <w:szCs w:val="28"/>
+                <w:lang w:val="en-US"/>
+              </w:rPr>
+              <w:t>Int</w:t>
+            </w:r>
+          </w:p>
+        </w:tc>
+        <w:tc>
+          <w:tcPr>
+            <w:tcW w:w="3006" w:type="dxa"/>
+          </w:tcPr>
+          <w:p>
+            <w:pPr>
+              <w:rPr>
+                <w:rFonts w:ascii="Times New Roman" w:hAnsi="Times New Roman" w:cs="Times New Roman"/>
+                <w:b/>
+                <w:bCs/>
+                <w:sz w:val="28"/>
+                <w:szCs w:val="28"/>
+                <w:lang w:val="en-US"/>
+              </w:rPr>
+            </w:pPr>
+            <w:proofErr w:type="spellStart"/>
+            <w:r>
+              <w:rPr>
+                <w:rFonts w:ascii="Times New Roman" w:hAnsi="Times New Roman" w:cs="Times New Roman"/>
+                <w:b/>
+                <w:bCs/>
+                <w:sz w:val="28"/>
+                <w:szCs w:val="28"/>
+                <w:lang w:val="en-US"/>
+              </w:rPr>
+              <w:t>Foreignkey</w:t>
+            </w:r>
+            <w:proofErr w:type="spellEnd"/>
+          </w:p>
+        </w:tc>
+      </w:tr>
+      <w:tr>
+        <w:tc>
+          <w:tcPr>
+            <w:tcW w:w="3005" w:type="dxa"/>
+          </w:tcPr>
+          <w:p>
+            <w:pPr>
+              <w:rPr>
+                <w:rFonts w:ascii="Times New Roman" w:hAnsi="Times New Roman" w:cs="Times New Roman"/>
+                <w:b/>
+                <w:bCs/>
+                <w:sz w:val="28"/>
+                <w:szCs w:val="28"/>
+                <w:lang w:val="en-US"/>
+              </w:rPr>
+            </w:pPr>
+            <w:r>
+              <w:rPr>
+                <w:rFonts w:ascii="Times New Roman" w:hAnsi="Times New Roman" w:cs="Times New Roman"/>
+                <w:b/>
+                <w:bCs/>
+                <w:sz w:val="28"/>
+                <w:szCs w:val="28"/>
+                <w:lang w:val="en-US"/>
+              </w:rPr>
+              <w:t>status</w:t>
+            </w:r>
+          </w:p>
+        </w:tc>
+        <w:tc>
+          <w:tcPr>
+            <w:tcW w:w="3005" w:type="dxa"/>
+          </w:tcPr>
+          <w:p>
+            <w:pPr>
+              <w:rPr>
+                <w:rFonts w:ascii="Times New Roman" w:hAnsi="Times New Roman" w:cs="Times New Roman"/>
+                <w:b/>
+                <w:bCs/>
+                <w:sz w:val="28"/>
+                <w:szCs w:val="28"/>
+                <w:lang w:val="en-US"/>
+              </w:rPr>
+            </w:pPr>
+            <w:r>
+              <w:rPr>
+                <w:rFonts w:ascii="Times New Roman" w:hAnsi="Times New Roman" w:cs="Times New Roman"/>
+                <w:b/>
+                <w:bCs/>
+                <w:sz w:val="28"/>
+                <w:szCs w:val="28"/>
+                <w:lang w:val="en-US"/>
+              </w:rPr>
+              <w:t>varchar</w:t>
+            </w:r>
+          </w:p>
+        </w:tc>
+        <w:tc>
+          <w:tcPr>
+            <w:tcW w:w="3006" w:type="dxa"/>
+          </w:tcPr>
+          <w:p>
+            <w:pPr>
+              <w:rPr>
+                <w:rFonts w:ascii="Times New Roman" w:hAnsi="Times New Roman" w:cs="Times New Roman"/>
+                <w:b/>
+                <w:bCs/>
+                <w:sz w:val="28"/>
+                <w:szCs w:val="28"/>
+                <w:lang w:val="en-US"/>
+              </w:rPr>
+            </w:pPr>
+            <w:proofErr w:type="spellStart"/>
+            <w:r>
+              <w:rPr>
+                <w:rFonts w:ascii="Times New Roman" w:hAnsi="Times New Roman" w:cs="Times New Roman"/>
+                <w:b/>
+                <w:bCs/>
+                <w:sz w:val="28"/>
+                <w:szCs w:val="28"/>
+                <w:lang w:val="en-US"/>
+              </w:rPr>
+              <w:t>Active,inactive</w:t>
+            </w:r>
+            <w:proofErr w:type="spellEnd"/>
           </w:p>
         </w:tc>
       </w:tr>
@@ -585,8 +2318,21 @@
           <w:szCs w:val="28"/>
           <w:lang w:val="en-US"/>
         </w:rPr>
-        <w:t>UserProfilesTable</w:t>
+        <w:t xml:space="preserve">Property </w:t>
       </w:r>
+      <w:proofErr w:type="spellStart"/>
+      <w:r>
+        <w:rPr>
+          <w:rFonts w:ascii="Times New Roman" w:hAnsi="Times New Roman" w:cs="Times New Roman"/>
+          <w:b/>
+          <w:bCs/>
+          <w:sz w:val="28"/>
+          <w:szCs w:val="28"/>
+          <w:lang w:val="en-US"/>
+        </w:rPr>
+        <w:t>ImageTable</w:t>
+      </w:r>
+      <w:proofErr w:type="spellEnd"/>
     </w:p>
     <w:tbl>
       <w:tblPr>
@@ -701,17 +2447,19 @@
                 <w:lang w:val="en-US"/>
               </w:rPr>
             </w:pPr>
-            <w:r>
-              <w:rPr>
-                <w:rFonts w:ascii="Times New Roman" w:hAnsi="Times New Roman" w:cs="Times New Roman"/>
-                <w:b/>
-                <w:bCs/>
-                <w:sz w:val="28"/>
-                <w:szCs w:val="28"/>
-                <w:lang w:val="en-US"/>
-              </w:rPr>
-              <w:t>Userid</w:t>
-            </w:r>
+            <w:proofErr w:type="spellStart"/>
+            <w:r>
+              <w:rPr>
+                <w:rFonts w:ascii="Times New Roman" w:hAnsi="Times New Roman" w:cs="Times New Roman"/>
+                <w:b/>
+                <w:bCs/>
+                <w:sz w:val="28"/>
+                <w:szCs w:val="28"/>
+                <w:lang w:val="en-US"/>
+              </w:rPr>
+              <w:t>Imageid</w:t>
+            </w:r>
+            <w:proofErr w:type="spellEnd"/>
           </w:p>
         </w:tc>
         <w:tc>
@@ -757,17 +2505,19 @@
                 <w:lang w:val="en-US"/>
               </w:rPr>
             </w:pPr>
-            <w:r>
-              <w:rPr>
-                <w:rFonts w:ascii="Times New Roman" w:hAnsi="Times New Roman" w:cs="Times New Roman"/>
-                <w:b/>
-                <w:bCs/>
-                <w:sz w:val="28"/>
-                <w:szCs w:val="28"/>
-                <w:lang w:val="en-US"/>
-              </w:rPr>
-              <w:t>autoincre</w:t>
-            </w:r>
+            <w:proofErr w:type="spellStart"/>
+            <w:r>
+              <w:rPr>
+                <w:rFonts w:ascii="Times New Roman" w:hAnsi="Times New Roman" w:cs="Times New Roman"/>
+                <w:b/>
+                <w:bCs/>
+                <w:sz w:val="28"/>
+                <w:szCs w:val="28"/>
+                <w:lang w:val="en-US"/>
+              </w:rPr>
+              <w:t>Primarykey,auto_incre</w:t>
+            </w:r>
+            <w:proofErr w:type="spellEnd"/>
           </w:p>
         </w:tc>
       </w:tr>
@@ -787,44 +2537,46 @@
                 <w:lang w:val="en-US"/>
               </w:rPr>
             </w:pPr>
-            <w:r>
-              <w:rPr>
-                <w:rFonts w:ascii="Times New Roman" w:hAnsi="Times New Roman" w:cs="Times New Roman"/>
-                <w:b/>
-                <w:bCs/>
-                <w:sz w:val="28"/>
-                <w:szCs w:val="28"/>
-                <w:lang w:val="en-US"/>
-              </w:rPr>
-              <w:t>Role</w:t>
-            </w:r>
-          </w:p>
-        </w:tc>
-        <w:tc>
-          <w:tcPr>
-            <w:tcW w:w="3005" w:type="dxa"/>
-          </w:tcPr>
-          <w:p>
-            <w:pPr>
-              <w:rPr>
-                <w:rFonts w:ascii="Times New Roman" w:hAnsi="Times New Roman" w:cs="Times New Roman"/>
-                <w:b/>
-                <w:bCs/>
-                <w:sz w:val="28"/>
-                <w:szCs w:val="28"/>
-                <w:lang w:val="en-US"/>
-              </w:rPr>
-            </w:pPr>
-            <w:r>
-              <w:rPr>
-                <w:rFonts w:ascii="Times New Roman" w:hAnsi="Times New Roman" w:cs="Times New Roman"/>
-                <w:b/>
-                <w:bCs/>
-                <w:sz w:val="28"/>
-                <w:szCs w:val="28"/>
-                <w:lang w:val="en-US"/>
-              </w:rPr>
-              <w:t>Varchar</w:t>
+            <w:proofErr w:type="spellStart"/>
+            <w:r>
+              <w:rPr>
+                <w:rFonts w:ascii="Times New Roman" w:hAnsi="Times New Roman" w:cs="Times New Roman"/>
+                <w:b/>
+                <w:bCs/>
+                <w:sz w:val="28"/>
+                <w:szCs w:val="28"/>
+                <w:lang w:val="en-US"/>
+              </w:rPr>
+              <w:t>Propertyid</w:t>
+            </w:r>
+            <w:proofErr w:type="spellEnd"/>
+          </w:p>
+        </w:tc>
+        <w:tc>
+          <w:tcPr>
+            <w:tcW w:w="3005" w:type="dxa"/>
+          </w:tcPr>
+          <w:p>
+            <w:pPr>
+              <w:rPr>
+                <w:rFonts w:ascii="Times New Roman" w:hAnsi="Times New Roman" w:cs="Times New Roman"/>
+                <w:b/>
+                <w:bCs/>
+                <w:sz w:val="28"/>
+                <w:szCs w:val="28"/>
+                <w:lang w:val="en-US"/>
+              </w:rPr>
+            </w:pPr>
+            <w:r>
+              <w:rPr>
+                <w:rFonts w:ascii="Times New Roman" w:hAnsi="Times New Roman" w:cs="Times New Roman"/>
+                <w:b/>
+                <w:bCs/>
+                <w:sz w:val="28"/>
+                <w:szCs w:val="28"/>
+                <w:lang w:val="en-US"/>
+              </w:rPr>
+              <w:t>Int</w:t>
             </w:r>
           </w:p>
         </w:tc>
@@ -843,17 +2595,19 @@
                 <w:lang w:val="en-US"/>
               </w:rPr>
             </w:pPr>
-            <w:r>
-              <w:rPr>
-                <w:rFonts w:ascii="Times New Roman" w:hAnsi="Times New Roman" w:cs="Times New Roman"/>
-                <w:b/>
-                <w:bCs/>
-                <w:sz w:val="28"/>
-                <w:szCs w:val="28"/>
-                <w:lang w:val="en-US"/>
-              </w:rPr>
-              <w:t>notnull</w:t>
-            </w:r>
+            <w:proofErr w:type="spellStart"/>
+            <w:r>
+              <w:rPr>
+                <w:rFonts w:ascii="Times New Roman" w:hAnsi="Times New Roman" w:cs="Times New Roman"/>
+                <w:b/>
+                <w:bCs/>
+                <w:sz w:val="28"/>
+                <w:szCs w:val="28"/>
+                <w:lang w:val="en-US"/>
+              </w:rPr>
+              <w:t>Foreignkey</w:t>
+            </w:r>
+            <w:proofErr w:type="spellEnd"/>
           </w:p>
         </w:tc>
       </w:tr>
@@ -873,1662 +2627,7 @@
                 <w:lang w:val="en-US"/>
               </w:rPr>
             </w:pPr>
-            <w:r>
-              <w:rPr>
-                <w:rFonts w:ascii="Times New Roman" w:hAnsi="Times New Roman" w:cs="Times New Roman"/>
-                <w:b/>
-                <w:bCs/>
-                <w:sz w:val="28"/>
-                <w:szCs w:val="28"/>
-                <w:lang w:val="en-US"/>
-              </w:rPr>
-              <w:t>Firstname</w:t>
-            </w:r>
-          </w:p>
-        </w:tc>
-        <w:tc>
-          <w:tcPr>
-            <w:tcW w:w="3005" w:type="dxa"/>
-          </w:tcPr>
-          <w:p>
-            <w:pPr>
-              <w:rPr>
-                <w:rFonts w:ascii="Times New Roman" w:hAnsi="Times New Roman" w:cs="Times New Roman"/>
-                <w:b/>
-                <w:bCs/>
-                <w:sz w:val="28"/>
-                <w:szCs w:val="28"/>
-                <w:lang w:val="en-US"/>
-              </w:rPr>
-            </w:pPr>
-            <w:r>
-              <w:rPr>
-                <w:rFonts w:ascii="Times New Roman" w:hAnsi="Times New Roman" w:cs="Times New Roman"/>
-                <w:b/>
-                <w:bCs/>
-                <w:sz w:val="28"/>
-                <w:szCs w:val="28"/>
-                <w:lang w:val="en-US"/>
-              </w:rPr>
-              <w:t>Varchar</w:t>
-            </w:r>
-          </w:p>
-        </w:tc>
-        <w:tc>
-          <w:tcPr>
-            <w:tcW w:w="3006" w:type="dxa"/>
-          </w:tcPr>
-          <w:p>
-            <w:pPr>
-              <w:rPr>
-                <w:rFonts w:ascii="Times New Roman" w:hAnsi="Times New Roman" w:cs="Times New Roman"/>
-                <w:b/>
-                <w:bCs/>
-                <w:sz w:val="28"/>
-                <w:szCs w:val="28"/>
-                <w:lang w:val="en-US"/>
-              </w:rPr>
-            </w:pPr>
-            <w:r>
-              <w:rPr>
-                <w:rFonts w:ascii="Times New Roman" w:hAnsi="Times New Roman" w:cs="Times New Roman"/>
-                <w:b/>
-                <w:bCs/>
-                <w:sz w:val="28"/>
-                <w:szCs w:val="28"/>
-                <w:lang w:val="en-US"/>
-              </w:rPr>
-              <w:t>Notnull</w:t>
-            </w:r>
-          </w:p>
-        </w:tc>
-      </w:tr>
-      <w:tr>
-        <w:tc>
-          <w:tcPr>
-            <w:tcW w:w="3005" w:type="dxa"/>
-          </w:tcPr>
-          <w:p>
-            <w:pPr>
-              <w:rPr>
-                <w:rFonts w:ascii="Times New Roman" w:hAnsi="Times New Roman" w:cs="Times New Roman"/>
-                <w:b/>
-                <w:bCs/>
-                <w:sz w:val="28"/>
-                <w:szCs w:val="28"/>
-                <w:lang w:val="en-US"/>
-              </w:rPr>
-            </w:pPr>
-            <w:r>
-              <w:rPr>
-                <w:rFonts w:ascii="Times New Roman" w:hAnsi="Times New Roman" w:cs="Times New Roman"/>
-                <w:b/>
-                <w:bCs/>
-                <w:sz w:val="28"/>
-                <w:szCs w:val="28"/>
-                <w:lang w:val="en-US"/>
-              </w:rPr>
-              <w:t>Lastname</w:t>
-            </w:r>
-          </w:p>
-        </w:tc>
-        <w:tc>
-          <w:tcPr>
-            <w:tcW w:w="3005" w:type="dxa"/>
-          </w:tcPr>
-          <w:p>
-            <w:pPr>
-              <w:rPr>
-                <w:rFonts w:ascii="Times New Roman" w:hAnsi="Times New Roman" w:cs="Times New Roman"/>
-                <w:b/>
-                <w:bCs/>
-                <w:sz w:val="28"/>
-                <w:szCs w:val="28"/>
-                <w:lang w:val="en-US"/>
-              </w:rPr>
-            </w:pPr>
-            <w:r>
-              <w:rPr>
-                <w:rFonts w:ascii="Times New Roman" w:hAnsi="Times New Roman" w:cs="Times New Roman"/>
-                <w:b/>
-                <w:bCs/>
-                <w:sz w:val="28"/>
-                <w:szCs w:val="28"/>
-                <w:lang w:val="en-US"/>
-              </w:rPr>
-              <w:t>Varchar</w:t>
-            </w:r>
-          </w:p>
-        </w:tc>
-        <w:tc>
-          <w:tcPr>
-            <w:tcW w:w="3006" w:type="dxa"/>
-          </w:tcPr>
-          <w:p>
-            <w:pPr>
-              <w:rPr>
-                <w:rFonts w:ascii="Times New Roman" w:hAnsi="Times New Roman" w:cs="Times New Roman"/>
-                <w:b/>
-                <w:bCs/>
-                <w:sz w:val="28"/>
-                <w:szCs w:val="28"/>
-                <w:lang w:val="en-US"/>
-              </w:rPr>
-            </w:pPr>
-            <w:r>
-              <w:rPr>
-                <w:rFonts w:ascii="Times New Roman" w:hAnsi="Times New Roman" w:cs="Times New Roman"/>
-                <w:b/>
-                <w:bCs/>
-                <w:sz w:val="28"/>
-                <w:szCs w:val="28"/>
-                <w:lang w:val="en-US"/>
-              </w:rPr>
-              <w:t>Notnull</w:t>
-            </w:r>
-          </w:p>
-        </w:tc>
-      </w:tr>
-      <w:tr>
-        <w:tc>
-          <w:tcPr>
-            <w:tcW w:w="3005" w:type="dxa"/>
-          </w:tcPr>
-          <w:p>
-            <w:pPr>
-              <w:rPr>
-                <w:rFonts w:ascii="Times New Roman" w:hAnsi="Times New Roman" w:cs="Times New Roman"/>
-                <w:b/>
-                <w:bCs/>
-                <w:sz w:val="28"/>
-                <w:szCs w:val="28"/>
-                <w:lang w:val="en-US"/>
-              </w:rPr>
-            </w:pPr>
-            <w:r>
-              <w:rPr>
-                <w:rFonts w:ascii="Times New Roman" w:hAnsi="Times New Roman" w:cs="Times New Roman"/>
-                <w:b/>
-                <w:bCs/>
-                <w:sz w:val="28"/>
-                <w:szCs w:val="28"/>
-                <w:lang w:val="en-US"/>
-              </w:rPr>
-              <w:t>Address</w:t>
-            </w:r>
-          </w:p>
-        </w:tc>
-        <w:tc>
-          <w:tcPr>
-            <w:tcW w:w="3005" w:type="dxa"/>
-          </w:tcPr>
-          <w:p>
-            <w:pPr>
-              <w:rPr>
-                <w:rFonts w:ascii="Times New Roman" w:hAnsi="Times New Roman" w:cs="Times New Roman"/>
-                <w:b/>
-                <w:bCs/>
-                <w:sz w:val="28"/>
-                <w:szCs w:val="28"/>
-                <w:lang w:val="en-US"/>
-              </w:rPr>
-            </w:pPr>
-            <w:r>
-              <w:rPr>
-                <w:rFonts w:ascii="Times New Roman" w:hAnsi="Times New Roman" w:cs="Times New Roman"/>
-                <w:b/>
-                <w:bCs/>
-                <w:sz w:val="28"/>
-                <w:szCs w:val="28"/>
-                <w:lang w:val="en-US"/>
-              </w:rPr>
-              <w:t>varchar</w:t>
-            </w:r>
-          </w:p>
-        </w:tc>
-        <w:tc>
-          <w:tcPr>
-            <w:tcW w:w="3006" w:type="dxa"/>
-          </w:tcPr>
-          <w:p>
-            <w:pPr>
-              <w:rPr>
-                <w:rFonts w:ascii="Times New Roman" w:hAnsi="Times New Roman" w:cs="Times New Roman"/>
-                <w:b/>
-                <w:bCs/>
-                <w:sz w:val="28"/>
-                <w:szCs w:val="28"/>
-                <w:lang w:val="en-US"/>
-              </w:rPr>
-            </w:pPr>
-            <w:r>
-              <w:rPr>
-                <w:rFonts w:ascii="Times New Roman" w:hAnsi="Times New Roman" w:cs="Times New Roman"/>
-                <w:b/>
-                <w:bCs/>
-                <w:sz w:val="28"/>
-                <w:szCs w:val="28"/>
-                <w:lang w:val="en-US"/>
-              </w:rPr>
-              <w:t>Notnull</w:t>
-            </w:r>
-          </w:p>
-        </w:tc>
-      </w:tr>
-      <w:tr>
-        <w:tc>
-          <w:tcPr>
-            <w:tcW w:w="3005" w:type="dxa"/>
-          </w:tcPr>
-          <w:p>
-            <w:pPr>
-              <w:rPr>
-                <w:rFonts w:ascii="Times New Roman" w:hAnsi="Times New Roman" w:cs="Times New Roman"/>
-                <w:b/>
-                <w:bCs/>
-                <w:sz w:val="28"/>
-                <w:szCs w:val="28"/>
-                <w:lang w:val="en-US"/>
-              </w:rPr>
-            </w:pPr>
-            <w:r>
-              <w:rPr>
-                <w:rFonts w:ascii="Times New Roman" w:hAnsi="Times New Roman" w:cs="Times New Roman"/>
-                <w:b/>
-                <w:bCs/>
-                <w:sz w:val="28"/>
-                <w:szCs w:val="28"/>
-                <w:lang w:val="en-US"/>
-              </w:rPr>
-              <w:t>Dob</w:t>
-            </w:r>
-          </w:p>
-        </w:tc>
-        <w:tc>
-          <w:tcPr>
-            <w:tcW w:w="3005" w:type="dxa"/>
-          </w:tcPr>
-          <w:p>
-            <w:pPr>
-              <w:rPr>
-                <w:rFonts w:ascii="Times New Roman" w:hAnsi="Times New Roman" w:cs="Times New Roman"/>
-                <w:b/>
-                <w:bCs/>
-                <w:sz w:val="28"/>
-                <w:szCs w:val="28"/>
-                <w:lang w:val="en-US"/>
-              </w:rPr>
-            </w:pPr>
-            <w:r>
-              <w:rPr>
-                <w:rFonts w:ascii="Times New Roman" w:hAnsi="Times New Roman" w:cs="Times New Roman"/>
-                <w:b/>
-                <w:bCs/>
-                <w:sz w:val="28"/>
-                <w:szCs w:val="28"/>
-                <w:lang w:val="en-US"/>
-              </w:rPr>
-              <w:t>Date</w:t>
-            </w:r>
-          </w:p>
-        </w:tc>
-        <w:tc>
-          <w:tcPr>
-            <w:tcW w:w="3006" w:type="dxa"/>
-          </w:tcPr>
-          <w:p>
-            <w:pPr>
-              <w:rPr>
-                <w:rFonts w:ascii="Times New Roman" w:hAnsi="Times New Roman" w:cs="Times New Roman"/>
-                <w:b/>
-                <w:bCs/>
-                <w:sz w:val="28"/>
-                <w:szCs w:val="28"/>
-                <w:lang w:val="en-US"/>
-              </w:rPr>
-            </w:pPr>
-            <w:r>
-              <w:rPr>
-                <w:rFonts w:ascii="Times New Roman" w:hAnsi="Times New Roman" w:cs="Times New Roman"/>
-                <w:b/>
-                <w:bCs/>
-                <w:sz w:val="28"/>
-                <w:szCs w:val="28"/>
-                <w:lang w:val="en-US"/>
-              </w:rPr>
-              <w:t>Notnull</w:t>
-            </w:r>
-          </w:p>
-        </w:tc>
-      </w:tr>
-      <w:tr>
-        <w:tc>
-          <w:tcPr>
-            <w:tcW w:w="3005" w:type="dxa"/>
-          </w:tcPr>
-          <w:p>
-            <w:pPr>
-              <w:rPr>
-                <w:rFonts w:ascii="Times New Roman" w:hAnsi="Times New Roman" w:cs="Times New Roman"/>
-                <w:b/>
-                <w:bCs/>
-                <w:sz w:val="28"/>
-                <w:szCs w:val="28"/>
-                <w:lang w:val="en-US"/>
-              </w:rPr>
-            </w:pPr>
-            <w:r>
-              <w:rPr>
-                <w:rFonts w:ascii="Times New Roman" w:hAnsi="Times New Roman" w:cs="Times New Roman"/>
-                <w:b/>
-                <w:bCs/>
-                <w:sz w:val="28"/>
-                <w:szCs w:val="28"/>
-                <w:lang w:val="en-US"/>
-              </w:rPr>
-              <w:t>Phone_num</w:t>
-            </w:r>
-          </w:p>
-        </w:tc>
-        <w:tc>
-          <w:tcPr>
-            <w:tcW w:w="3005" w:type="dxa"/>
-          </w:tcPr>
-          <w:p>
-            <w:pPr>
-              <w:rPr>
-                <w:rFonts w:ascii="Times New Roman" w:hAnsi="Times New Roman" w:cs="Times New Roman"/>
-                <w:b/>
-                <w:bCs/>
-                <w:sz w:val="28"/>
-                <w:szCs w:val="28"/>
-                <w:lang w:val="en-US"/>
-              </w:rPr>
-            </w:pPr>
-            <w:r>
-              <w:rPr>
-                <w:rFonts w:ascii="Times New Roman" w:hAnsi="Times New Roman" w:cs="Times New Roman"/>
-                <w:b/>
-                <w:bCs/>
-                <w:sz w:val="28"/>
-                <w:szCs w:val="28"/>
-                <w:lang w:val="en-US"/>
-              </w:rPr>
-              <w:t>Int</w:t>
-            </w:r>
-          </w:p>
-        </w:tc>
-        <w:tc>
-          <w:tcPr>
-            <w:tcW w:w="3006" w:type="dxa"/>
-          </w:tcPr>
-          <w:p>
-            <w:pPr>
-              <w:rPr>
-                <w:rFonts w:ascii="Times New Roman" w:hAnsi="Times New Roman" w:cs="Times New Roman"/>
-                <w:b/>
-                <w:bCs/>
-                <w:sz w:val="28"/>
-                <w:szCs w:val="28"/>
-                <w:lang w:val="en-US"/>
-              </w:rPr>
-            </w:pPr>
-            <w:r>
-              <w:rPr>
-                <w:rFonts w:ascii="Times New Roman" w:hAnsi="Times New Roman" w:cs="Times New Roman"/>
-                <w:b/>
-                <w:bCs/>
-                <w:sz w:val="28"/>
-                <w:szCs w:val="28"/>
-                <w:lang w:val="en-US"/>
-              </w:rPr>
-              <w:t>Notnull</w:t>
-            </w:r>
-          </w:p>
-        </w:tc>
-      </w:tr>
-      <w:tr>
-        <w:tc>
-          <w:tcPr>
-            <w:tcW w:w="3005" w:type="dxa"/>
-          </w:tcPr>
-          <w:p>
-            <w:pPr>
-              <w:rPr>
-                <w:rFonts w:ascii="Times New Roman" w:hAnsi="Times New Roman" w:cs="Times New Roman"/>
-                <w:b/>
-                <w:bCs/>
-                <w:sz w:val="28"/>
-                <w:szCs w:val="28"/>
-                <w:lang w:val="en-US"/>
-              </w:rPr>
-            </w:pPr>
-            <w:r>
-              <w:rPr>
-                <w:rFonts w:ascii="Times New Roman" w:hAnsi="Times New Roman" w:cs="Times New Roman"/>
-                <w:b/>
-                <w:bCs/>
-                <w:sz w:val="28"/>
-                <w:szCs w:val="28"/>
-                <w:lang w:val="en-US"/>
-              </w:rPr>
-              <w:t>Valid_idproof</w:t>
-            </w:r>
-          </w:p>
-        </w:tc>
-        <w:tc>
-          <w:tcPr>
-            <w:tcW w:w="3005" w:type="dxa"/>
-          </w:tcPr>
-          <w:p>
-            <w:pPr>
-              <w:rPr>
-                <w:rFonts w:ascii="Times New Roman" w:hAnsi="Times New Roman" w:cs="Times New Roman"/>
-                <w:b/>
-                <w:bCs/>
-                <w:sz w:val="28"/>
-                <w:szCs w:val="28"/>
-                <w:lang w:val="en-US"/>
-              </w:rPr>
-            </w:pPr>
-            <w:r>
-              <w:rPr>
-                <w:rFonts w:ascii="Times New Roman" w:hAnsi="Times New Roman" w:cs="Times New Roman"/>
-                <w:b/>
-                <w:bCs/>
-                <w:sz w:val="28"/>
-                <w:szCs w:val="28"/>
-                <w:lang w:val="en-US"/>
-              </w:rPr>
-              <w:t>pdf</w:t>
-            </w:r>
-          </w:p>
-        </w:tc>
-        <w:tc>
-          <w:tcPr>
-            <w:tcW w:w="3006" w:type="dxa"/>
-          </w:tcPr>
-          <w:p>
-            <w:pPr>
-              <w:rPr>
-                <w:rFonts w:ascii="Times New Roman" w:hAnsi="Times New Roman" w:cs="Times New Roman"/>
-                <w:b/>
-                <w:bCs/>
-                <w:sz w:val="28"/>
-                <w:szCs w:val="28"/>
-                <w:lang w:val="en-US"/>
-              </w:rPr>
-            </w:pPr>
-            <w:r>
-              <w:rPr>
-                <w:rFonts w:ascii="Times New Roman" w:hAnsi="Times New Roman" w:cs="Times New Roman"/>
-                <w:b/>
-                <w:bCs/>
-                <w:sz w:val="28"/>
-                <w:szCs w:val="28"/>
-                <w:lang w:val="en-US"/>
-              </w:rPr>
-              <w:t>notnull</w:t>
-            </w:r>
-          </w:p>
-        </w:tc>
-      </w:tr>
-      <w:tr>
-        <w:tc>
-          <w:tcPr>
-            <w:tcW w:w="3005" w:type="dxa"/>
-          </w:tcPr>
-          <w:p>
-            <w:pPr>
-              <w:tabs>
-                <w:tab w:val="right" w:pos="2789"/>
-              </w:tabs>
-              <w:rPr>
-                <w:rFonts w:ascii="Times New Roman" w:hAnsi="Times New Roman" w:cs="Times New Roman"/>
-                <w:b/>
-                <w:bCs/>
-                <w:sz w:val="28"/>
-                <w:szCs w:val="28"/>
-                <w:lang w:val="en-US"/>
-              </w:rPr>
-            </w:pPr>
-            <w:r>
-              <w:rPr>
-                <w:rFonts w:ascii="Times New Roman" w:hAnsi="Times New Roman" w:cs="Times New Roman"/>
-                <w:b/>
-                <w:bCs/>
-                <w:sz w:val="28"/>
-                <w:szCs w:val="28"/>
-                <w:lang w:val="en-US"/>
-              </w:rPr>
-              <w:t>email</w:t>
-            </w:r>
-            <w:r>
-              <w:rPr>
-                <w:rFonts w:ascii="Times New Roman" w:hAnsi="Times New Roman" w:cs="Times New Roman"/>
-                <w:b/>
-                <w:bCs/>
-                <w:sz w:val="28"/>
-                <w:szCs w:val="28"/>
-                <w:lang w:val="en-US"/>
-              </w:rPr>
-              <w:tab/>
-            </w:r>
-          </w:p>
-        </w:tc>
-        <w:tc>
-          <w:tcPr>
-            <w:tcW w:w="3005" w:type="dxa"/>
-          </w:tcPr>
-          <w:p>
-            <w:pPr>
-              <w:rPr>
-                <w:rFonts w:ascii="Times New Roman" w:hAnsi="Times New Roman" w:cs="Times New Roman"/>
-                <w:b/>
-                <w:bCs/>
-                <w:sz w:val="28"/>
-                <w:szCs w:val="28"/>
-                <w:lang w:val="en-US"/>
-              </w:rPr>
-            </w:pPr>
-            <w:r>
-              <w:rPr>
-                <w:rFonts w:ascii="Times New Roman" w:hAnsi="Times New Roman" w:cs="Times New Roman"/>
-                <w:b/>
-                <w:bCs/>
-                <w:sz w:val="28"/>
-                <w:szCs w:val="28"/>
-                <w:lang w:val="en-US"/>
-              </w:rPr>
-              <w:t>varchar</w:t>
-            </w:r>
-          </w:p>
-        </w:tc>
-        <w:tc>
-          <w:tcPr>
-            <w:tcW w:w="3006" w:type="dxa"/>
-          </w:tcPr>
-          <w:p>
-            <w:pPr>
-              <w:rPr>
-                <w:rFonts w:ascii="Times New Roman" w:hAnsi="Times New Roman" w:cs="Times New Roman"/>
-                <w:b/>
-                <w:bCs/>
-                <w:sz w:val="28"/>
-                <w:szCs w:val="28"/>
-                <w:lang w:val="en-US"/>
-              </w:rPr>
-            </w:pPr>
-            <w:r>
-              <w:rPr>
-                <w:rFonts w:ascii="Times New Roman" w:hAnsi="Times New Roman" w:cs="Times New Roman"/>
-                <w:b/>
-                <w:bCs/>
-                <w:sz w:val="28"/>
-                <w:szCs w:val="28"/>
-                <w:lang w:val="en-US"/>
-              </w:rPr>
-              <w:t>foreignkey</w:t>
-            </w:r>
-          </w:p>
-        </w:tc>
-      </w:tr>
-    </w:tbl>
-    <w:p>
-      <w:pPr>
-        <w:rPr>
-          <w:rFonts w:ascii="Times New Roman" w:hAnsi="Times New Roman" w:cs="Times New Roman"/>
-          <w:b/>
-          <w:bCs/>
-          <w:sz w:val="28"/>
-          <w:szCs w:val="28"/>
-          <w:lang w:val="en-US"/>
-        </w:rPr>
-      </w:pPr>
-    </w:p>
-    <w:p>
-      <w:pPr>
-        <w:rPr>
-          <w:rFonts w:ascii="Times New Roman" w:hAnsi="Times New Roman" w:cs="Times New Roman"/>
-          <w:b/>
-          <w:bCs/>
-          <w:sz w:val="28"/>
-          <w:szCs w:val="28"/>
-          <w:lang w:val="en-US"/>
-        </w:rPr>
-      </w:pPr>
-      <w:r>
-        <w:rPr>
-          <w:rFonts w:ascii="Times New Roman" w:hAnsi="Times New Roman" w:cs="Times New Roman"/>
-          <w:b/>
-          <w:bCs/>
-          <w:sz w:val="28"/>
-          <w:szCs w:val="28"/>
-          <w:lang w:val="en-US"/>
-        </w:rPr>
-        <w:t>PropertyListingsTable</w:t>
-      </w:r>
-    </w:p>
-    <w:tbl>
-      <w:tblPr>
-        <w:tblStyle w:val="TableGrid"/>
-        <w:tblW w:w="0" w:type="auto"/>
-        <w:tblLook w:val="04A0" w:firstRow="1" w:lastRow="0" w:firstColumn="1" w:lastColumn="0" w:noHBand="0" w:noVBand="1"/>
-      </w:tblPr>
-      <w:tblGrid>
-        <w:gridCol w:w="3005"/>
-        <w:gridCol w:w="3005"/>
-        <w:gridCol w:w="3006"/>
-      </w:tblGrid>
-      <w:tr>
-        <w:tc>
-          <w:tcPr>
-            <w:tcW w:w="3005" w:type="dxa"/>
-          </w:tcPr>
-          <w:p>
-            <w:pPr>
-              <w:rPr>
-                <w:rFonts w:ascii="Times New Roman" w:hAnsi="Times New Roman" w:cs="Times New Roman"/>
-                <w:b/>
-                <w:bCs/>
-                <w:sz w:val="28"/>
-                <w:szCs w:val="28"/>
-                <w:lang w:val="en-US"/>
-              </w:rPr>
-            </w:pPr>
-            <w:r>
-              <w:rPr>
-                <w:rFonts w:ascii="Times New Roman" w:hAnsi="Times New Roman" w:cs="Times New Roman"/>
-                <w:b/>
-                <w:bCs/>
-                <w:sz w:val="28"/>
-                <w:szCs w:val="28"/>
-                <w:lang w:val="en-US"/>
-              </w:rPr>
-              <w:t>Fieldname</w:t>
-            </w:r>
-          </w:p>
-        </w:tc>
-        <w:tc>
-          <w:tcPr>
-            <w:tcW w:w="3005" w:type="dxa"/>
-          </w:tcPr>
-          <w:p>
-            <w:pPr>
-              <w:rPr>
-                <w:rFonts w:ascii="Times New Roman" w:hAnsi="Times New Roman" w:cs="Times New Roman"/>
-                <w:b/>
-                <w:bCs/>
-                <w:sz w:val="28"/>
-                <w:szCs w:val="28"/>
-                <w:lang w:val="en-US"/>
-              </w:rPr>
-            </w:pPr>
-            <w:r>
-              <w:rPr>
-                <w:rFonts w:ascii="Times New Roman" w:hAnsi="Times New Roman" w:cs="Times New Roman"/>
-                <w:b/>
-                <w:bCs/>
-                <w:sz w:val="28"/>
-                <w:szCs w:val="28"/>
-                <w:lang w:val="en-US"/>
-              </w:rPr>
-              <w:t>Datatype</w:t>
-            </w:r>
-          </w:p>
-        </w:tc>
-        <w:tc>
-          <w:tcPr>
-            <w:tcW w:w="3006" w:type="dxa"/>
-          </w:tcPr>
-          <w:p>
-            <w:pPr>
-              <w:rPr>
-                <w:rFonts w:ascii="Times New Roman" w:hAnsi="Times New Roman" w:cs="Times New Roman"/>
-                <w:b/>
-                <w:bCs/>
-                <w:sz w:val="28"/>
-                <w:szCs w:val="28"/>
-                <w:lang w:val="en-US"/>
-              </w:rPr>
-            </w:pPr>
-            <w:r>
-              <w:rPr>
-                <w:rFonts w:ascii="Times New Roman" w:hAnsi="Times New Roman" w:cs="Times New Roman"/>
-                <w:b/>
-                <w:bCs/>
-                <w:sz w:val="28"/>
-                <w:szCs w:val="28"/>
-                <w:lang w:val="en-US"/>
-              </w:rPr>
-              <w:t>Constraints</w:t>
-            </w:r>
-          </w:p>
-        </w:tc>
-      </w:tr>
-      <w:tr>
-        <w:tc>
-          <w:tcPr>
-            <w:tcW w:w="3005" w:type="dxa"/>
-          </w:tcPr>
-          <w:p>
-            <w:pPr>
-              <w:rPr>
-                <w:rFonts w:ascii="Times New Roman" w:hAnsi="Times New Roman" w:cs="Times New Roman"/>
-                <w:b/>
-                <w:bCs/>
-                <w:sz w:val="28"/>
-                <w:szCs w:val="28"/>
-                <w:lang w:val="en-US"/>
-              </w:rPr>
-            </w:pPr>
-            <w:r>
-              <w:rPr>
-                <w:rFonts w:ascii="Times New Roman" w:hAnsi="Times New Roman" w:cs="Times New Roman"/>
-                <w:b/>
-                <w:bCs/>
-                <w:sz w:val="28"/>
-                <w:szCs w:val="28"/>
-                <w:lang w:val="en-US"/>
-              </w:rPr>
-              <w:t>Propertyid</w:t>
-            </w:r>
-          </w:p>
-        </w:tc>
-        <w:tc>
-          <w:tcPr>
-            <w:tcW w:w="3005" w:type="dxa"/>
-          </w:tcPr>
-          <w:p>
-            <w:pPr>
-              <w:rPr>
-                <w:rFonts w:ascii="Times New Roman" w:hAnsi="Times New Roman" w:cs="Times New Roman"/>
-                <w:b/>
-                <w:bCs/>
-                <w:sz w:val="28"/>
-                <w:szCs w:val="28"/>
-                <w:lang w:val="en-US"/>
-              </w:rPr>
-            </w:pPr>
-            <w:r>
-              <w:rPr>
-                <w:rFonts w:ascii="Times New Roman" w:hAnsi="Times New Roman" w:cs="Times New Roman"/>
-                <w:b/>
-                <w:bCs/>
-                <w:sz w:val="28"/>
-                <w:szCs w:val="28"/>
-                <w:lang w:val="en-US"/>
-              </w:rPr>
-              <w:t>Int</w:t>
-            </w:r>
-          </w:p>
-        </w:tc>
-        <w:tc>
-          <w:tcPr>
-            <w:tcW w:w="3006" w:type="dxa"/>
-          </w:tcPr>
-          <w:p>
-            <w:pPr>
-              <w:rPr>
-                <w:rFonts w:ascii="Times New Roman" w:hAnsi="Times New Roman" w:cs="Times New Roman"/>
-                <w:b/>
-                <w:bCs/>
-                <w:sz w:val="28"/>
-                <w:szCs w:val="28"/>
-                <w:lang w:val="en-US"/>
-              </w:rPr>
-            </w:pPr>
-            <w:r>
-              <w:rPr>
-                <w:rFonts w:ascii="Times New Roman" w:hAnsi="Times New Roman" w:cs="Times New Roman"/>
-                <w:b/>
-                <w:bCs/>
-                <w:sz w:val="28"/>
-                <w:szCs w:val="28"/>
-                <w:lang w:val="en-US"/>
-              </w:rPr>
-              <w:t>Primarykey</w:t>
-            </w:r>
-          </w:p>
-        </w:tc>
-      </w:tr>
-      <w:tr>
-        <w:tc>
-          <w:tcPr>
-            <w:tcW w:w="3005" w:type="dxa"/>
-          </w:tcPr>
-          <w:p>
-            <w:pPr>
-              <w:rPr>
-                <w:rFonts w:ascii="Times New Roman" w:hAnsi="Times New Roman" w:cs="Times New Roman"/>
-                <w:b/>
-                <w:bCs/>
-                <w:sz w:val="28"/>
-                <w:szCs w:val="28"/>
-                <w:lang w:val="en-US"/>
-              </w:rPr>
-            </w:pPr>
-            <w:r>
-              <w:rPr>
-                <w:rFonts w:ascii="Times New Roman" w:hAnsi="Times New Roman" w:cs="Times New Roman"/>
-                <w:b/>
-                <w:bCs/>
-                <w:sz w:val="28"/>
-                <w:szCs w:val="28"/>
-                <w:lang w:val="en-US"/>
-              </w:rPr>
-              <w:t>Description</w:t>
-            </w:r>
-          </w:p>
-        </w:tc>
-        <w:tc>
-          <w:tcPr>
-            <w:tcW w:w="3005" w:type="dxa"/>
-          </w:tcPr>
-          <w:p>
-            <w:pPr>
-              <w:rPr>
-                <w:rFonts w:ascii="Times New Roman" w:hAnsi="Times New Roman" w:cs="Times New Roman"/>
-                <w:b/>
-                <w:bCs/>
-                <w:sz w:val="28"/>
-                <w:szCs w:val="28"/>
-                <w:lang w:val="en-US"/>
-              </w:rPr>
-            </w:pPr>
-            <w:r>
-              <w:rPr>
-                <w:rFonts w:ascii="Times New Roman" w:hAnsi="Times New Roman" w:cs="Times New Roman"/>
-                <w:b/>
-                <w:bCs/>
-                <w:sz w:val="28"/>
-                <w:szCs w:val="28"/>
-                <w:lang w:val="en-US"/>
-              </w:rPr>
-              <w:t>Text</w:t>
-            </w:r>
-          </w:p>
-        </w:tc>
-        <w:tc>
-          <w:tcPr>
-            <w:tcW w:w="3006" w:type="dxa"/>
-          </w:tcPr>
-          <w:p>
-            <w:pPr>
-              <w:rPr>
-                <w:rFonts w:ascii="Times New Roman" w:hAnsi="Times New Roman" w:cs="Times New Roman"/>
-                <w:b/>
-                <w:bCs/>
-                <w:sz w:val="28"/>
-                <w:szCs w:val="28"/>
-                <w:lang w:val="en-US"/>
-              </w:rPr>
-            </w:pPr>
-            <w:r>
-              <w:rPr>
-                <w:rFonts w:ascii="Times New Roman" w:hAnsi="Times New Roman" w:cs="Times New Roman"/>
-                <w:b/>
-                <w:bCs/>
-                <w:sz w:val="28"/>
-                <w:szCs w:val="28"/>
-                <w:lang w:val="en-US"/>
-              </w:rPr>
-              <w:t>Notnull</w:t>
-            </w:r>
-          </w:p>
-        </w:tc>
-      </w:tr>
-      <w:tr>
-        <w:tc>
-          <w:tcPr>
-            <w:tcW w:w="3005" w:type="dxa"/>
-          </w:tcPr>
-          <w:p>
-            <w:pPr>
-              <w:rPr>
-                <w:rFonts w:ascii="Times New Roman" w:hAnsi="Times New Roman" w:cs="Times New Roman"/>
-                <w:b/>
-                <w:bCs/>
-                <w:sz w:val="28"/>
-                <w:szCs w:val="28"/>
-                <w:lang w:val="en-US"/>
-              </w:rPr>
-            </w:pPr>
-            <w:r>
-              <w:rPr>
-                <w:rFonts w:ascii="Times New Roman" w:hAnsi="Times New Roman" w:cs="Times New Roman"/>
-                <w:b/>
-                <w:bCs/>
-                <w:sz w:val="28"/>
-                <w:szCs w:val="28"/>
-                <w:lang w:val="en-US"/>
-              </w:rPr>
-              <w:t>Monthlyrent</w:t>
-            </w:r>
-          </w:p>
-        </w:tc>
-        <w:tc>
-          <w:tcPr>
-            <w:tcW w:w="3005" w:type="dxa"/>
-          </w:tcPr>
-          <w:p>
-            <w:pPr>
-              <w:rPr>
-                <w:rFonts w:ascii="Times New Roman" w:hAnsi="Times New Roman" w:cs="Times New Roman"/>
-                <w:b/>
-                <w:bCs/>
-                <w:sz w:val="28"/>
-                <w:szCs w:val="28"/>
-                <w:lang w:val="en-US"/>
-              </w:rPr>
-            </w:pPr>
-            <w:r>
-              <w:rPr>
-                <w:rFonts w:ascii="Times New Roman" w:hAnsi="Times New Roman" w:cs="Times New Roman"/>
-                <w:b/>
-                <w:bCs/>
-                <w:sz w:val="28"/>
-                <w:szCs w:val="28"/>
-                <w:lang w:val="en-US"/>
-              </w:rPr>
-              <w:t>Decimal</w:t>
-            </w:r>
-          </w:p>
-        </w:tc>
-        <w:tc>
-          <w:tcPr>
-            <w:tcW w:w="3006" w:type="dxa"/>
-          </w:tcPr>
-          <w:p>
-            <w:pPr>
-              <w:rPr>
-                <w:rFonts w:ascii="Times New Roman" w:hAnsi="Times New Roman" w:cs="Times New Roman"/>
-                <w:b/>
-                <w:bCs/>
-                <w:sz w:val="28"/>
-                <w:szCs w:val="28"/>
-                <w:lang w:val="en-US"/>
-              </w:rPr>
-            </w:pPr>
-            <w:r>
-              <w:rPr>
-                <w:rFonts w:ascii="Times New Roman" w:hAnsi="Times New Roman" w:cs="Times New Roman"/>
-                <w:b/>
-                <w:bCs/>
-                <w:sz w:val="28"/>
-                <w:szCs w:val="28"/>
-                <w:lang w:val="en-US"/>
-              </w:rPr>
-              <w:t>Notnull</w:t>
-            </w:r>
-          </w:p>
-        </w:tc>
-      </w:tr>
-      <w:tr>
-        <w:tc>
-          <w:tcPr>
-            <w:tcW w:w="3005" w:type="dxa"/>
-          </w:tcPr>
-          <w:p>
-            <w:pPr>
-              <w:rPr>
-                <w:rFonts w:ascii="Times New Roman" w:hAnsi="Times New Roman" w:cs="Times New Roman"/>
-                <w:b/>
-                <w:bCs/>
-                <w:sz w:val="28"/>
-                <w:szCs w:val="28"/>
-                <w:lang w:val="en-US"/>
-              </w:rPr>
-            </w:pPr>
-            <w:r>
-              <w:rPr>
-                <w:rFonts w:ascii="Times New Roman" w:hAnsi="Times New Roman" w:cs="Times New Roman"/>
-                <w:b/>
-                <w:bCs/>
-                <w:sz w:val="28"/>
-                <w:szCs w:val="28"/>
-                <w:lang w:val="en-US"/>
-              </w:rPr>
-              <w:t>Securitydeposit</w:t>
-            </w:r>
-          </w:p>
-        </w:tc>
-        <w:tc>
-          <w:tcPr>
-            <w:tcW w:w="3005" w:type="dxa"/>
-          </w:tcPr>
-          <w:p>
-            <w:pPr>
-              <w:rPr>
-                <w:rFonts w:ascii="Times New Roman" w:hAnsi="Times New Roman" w:cs="Times New Roman"/>
-                <w:b/>
-                <w:bCs/>
-                <w:sz w:val="28"/>
-                <w:szCs w:val="28"/>
-                <w:lang w:val="en-US"/>
-              </w:rPr>
-            </w:pPr>
-            <w:r>
-              <w:rPr>
-                <w:rFonts w:ascii="Times New Roman" w:hAnsi="Times New Roman" w:cs="Times New Roman"/>
-                <w:b/>
-                <w:bCs/>
-                <w:sz w:val="28"/>
-                <w:szCs w:val="28"/>
-                <w:lang w:val="en-US"/>
-              </w:rPr>
-              <w:t>Decimal</w:t>
-            </w:r>
-          </w:p>
-        </w:tc>
-        <w:tc>
-          <w:tcPr>
-            <w:tcW w:w="3006" w:type="dxa"/>
-          </w:tcPr>
-          <w:p>
-            <w:pPr>
-              <w:rPr>
-                <w:rFonts w:ascii="Times New Roman" w:hAnsi="Times New Roman" w:cs="Times New Roman"/>
-                <w:b/>
-                <w:bCs/>
-                <w:sz w:val="28"/>
-                <w:szCs w:val="28"/>
-                <w:lang w:val="en-US"/>
-              </w:rPr>
-            </w:pPr>
-            <w:r>
-              <w:rPr>
-                <w:rFonts w:ascii="Times New Roman" w:hAnsi="Times New Roman" w:cs="Times New Roman"/>
-                <w:b/>
-                <w:bCs/>
-                <w:sz w:val="28"/>
-                <w:szCs w:val="28"/>
-                <w:lang w:val="en-US"/>
-              </w:rPr>
-              <w:t>Notnull</w:t>
-            </w:r>
-          </w:p>
-        </w:tc>
-      </w:tr>
-      <w:tr>
-        <w:tc>
-          <w:tcPr>
-            <w:tcW w:w="3005" w:type="dxa"/>
-          </w:tcPr>
-          <w:p>
-            <w:pPr>
-              <w:rPr>
-                <w:rFonts w:ascii="Times New Roman" w:hAnsi="Times New Roman" w:cs="Times New Roman"/>
-                <w:b/>
-                <w:bCs/>
-                <w:sz w:val="28"/>
-                <w:szCs w:val="28"/>
-                <w:lang w:val="en-US"/>
-              </w:rPr>
-            </w:pPr>
-            <w:r>
-              <w:rPr>
-                <w:rFonts w:ascii="Times New Roman" w:hAnsi="Times New Roman" w:cs="Times New Roman"/>
-                <w:b/>
-                <w:bCs/>
-                <w:sz w:val="28"/>
-                <w:szCs w:val="28"/>
-                <w:lang w:val="en-US"/>
-              </w:rPr>
-              <w:t>Location</w:t>
-            </w:r>
-          </w:p>
-        </w:tc>
-        <w:tc>
-          <w:tcPr>
-            <w:tcW w:w="3005" w:type="dxa"/>
-          </w:tcPr>
-          <w:p>
-            <w:pPr>
-              <w:rPr>
-                <w:rFonts w:ascii="Times New Roman" w:hAnsi="Times New Roman" w:cs="Times New Roman"/>
-                <w:b/>
-                <w:bCs/>
-                <w:sz w:val="28"/>
-                <w:szCs w:val="28"/>
-                <w:lang w:val="en-US"/>
-              </w:rPr>
-            </w:pPr>
-            <w:r>
-              <w:rPr>
-                <w:rFonts w:ascii="Times New Roman" w:hAnsi="Times New Roman" w:cs="Times New Roman"/>
-                <w:b/>
-                <w:bCs/>
-                <w:sz w:val="28"/>
-                <w:szCs w:val="28"/>
-                <w:lang w:val="en-US"/>
-              </w:rPr>
-              <w:t>Varchar</w:t>
-            </w:r>
-          </w:p>
-        </w:tc>
-        <w:tc>
-          <w:tcPr>
-            <w:tcW w:w="3006" w:type="dxa"/>
-          </w:tcPr>
-          <w:p>
-            <w:pPr>
-              <w:rPr>
-                <w:rFonts w:ascii="Times New Roman" w:hAnsi="Times New Roman" w:cs="Times New Roman"/>
-                <w:b/>
-                <w:bCs/>
-                <w:sz w:val="28"/>
-                <w:szCs w:val="28"/>
-                <w:lang w:val="en-US"/>
-              </w:rPr>
-            </w:pPr>
-            <w:r>
-              <w:rPr>
-                <w:rFonts w:ascii="Times New Roman" w:hAnsi="Times New Roman" w:cs="Times New Roman"/>
-                <w:b/>
-                <w:bCs/>
-                <w:sz w:val="28"/>
-                <w:szCs w:val="28"/>
-                <w:lang w:val="en-US"/>
-              </w:rPr>
-              <w:t>Notnull</w:t>
-            </w:r>
-          </w:p>
-        </w:tc>
-      </w:tr>
-      <w:tr>
-        <w:tc>
-          <w:tcPr>
-            <w:tcW w:w="3005" w:type="dxa"/>
-          </w:tcPr>
-          <w:p>
-            <w:pPr>
-              <w:rPr>
-                <w:rFonts w:ascii="Times New Roman" w:hAnsi="Times New Roman" w:cs="Times New Roman"/>
-                <w:b/>
-                <w:bCs/>
-                <w:sz w:val="28"/>
-                <w:szCs w:val="28"/>
-                <w:lang w:val="en-US"/>
-              </w:rPr>
-            </w:pPr>
-            <w:r>
-              <w:rPr>
-                <w:rFonts w:ascii="Times New Roman" w:hAnsi="Times New Roman" w:cs="Times New Roman"/>
-                <w:b/>
-                <w:bCs/>
-                <w:sz w:val="28"/>
-                <w:szCs w:val="28"/>
-                <w:lang w:val="en-US"/>
-              </w:rPr>
-              <w:t>Owneruserid</w:t>
-            </w:r>
-          </w:p>
-        </w:tc>
-        <w:tc>
-          <w:tcPr>
-            <w:tcW w:w="3005" w:type="dxa"/>
-          </w:tcPr>
-          <w:p>
-            <w:pPr>
-              <w:rPr>
-                <w:rFonts w:ascii="Times New Roman" w:hAnsi="Times New Roman" w:cs="Times New Roman"/>
-                <w:b/>
-                <w:bCs/>
-                <w:sz w:val="28"/>
-                <w:szCs w:val="28"/>
-                <w:lang w:val="en-US"/>
-              </w:rPr>
-            </w:pPr>
-            <w:r>
-              <w:rPr>
-                <w:rFonts w:ascii="Times New Roman" w:hAnsi="Times New Roman" w:cs="Times New Roman"/>
-                <w:b/>
-                <w:bCs/>
-                <w:sz w:val="28"/>
-                <w:szCs w:val="28"/>
-                <w:lang w:val="en-US"/>
-              </w:rPr>
-              <w:t>Int</w:t>
-            </w:r>
-          </w:p>
-        </w:tc>
-        <w:tc>
-          <w:tcPr>
-            <w:tcW w:w="3006" w:type="dxa"/>
-          </w:tcPr>
-          <w:p>
-            <w:pPr>
-              <w:rPr>
-                <w:rFonts w:ascii="Times New Roman" w:hAnsi="Times New Roman" w:cs="Times New Roman"/>
-                <w:b/>
-                <w:bCs/>
-                <w:sz w:val="28"/>
-                <w:szCs w:val="28"/>
-                <w:lang w:val="en-US"/>
-              </w:rPr>
-            </w:pPr>
-            <w:r>
-              <w:rPr>
-                <w:rFonts w:ascii="Times New Roman" w:hAnsi="Times New Roman" w:cs="Times New Roman"/>
-                <w:b/>
-                <w:bCs/>
-                <w:sz w:val="28"/>
-                <w:szCs w:val="28"/>
-                <w:lang w:val="en-US"/>
-              </w:rPr>
-              <w:t>Foreignkey</w:t>
-            </w:r>
-          </w:p>
-        </w:tc>
-      </w:tr>
-      <w:tr>
-        <w:tc>
-          <w:tcPr>
-            <w:tcW w:w="3005" w:type="dxa"/>
-          </w:tcPr>
-          <w:p>
-            <w:pPr>
-              <w:rPr>
-                <w:rFonts w:ascii="Times New Roman" w:hAnsi="Times New Roman" w:cs="Times New Roman"/>
-                <w:b/>
-                <w:bCs/>
-                <w:sz w:val="28"/>
-                <w:szCs w:val="28"/>
-                <w:lang w:val="en-US"/>
-              </w:rPr>
-            </w:pPr>
-            <w:r>
-              <w:rPr>
-                <w:rFonts w:ascii="Times New Roman" w:hAnsi="Times New Roman" w:cs="Times New Roman"/>
-                <w:b/>
-                <w:bCs/>
-                <w:sz w:val="28"/>
-                <w:szCs w:val="28"/>
-                <w:lang w:val="en-US"/>
-              </w:rPr>
-              <w:t>status</w:t>
-            </w:r>
-          </w:p>
-        </w:tc>
-        <w:tc>
-          <w:tcPr>
-            <w:tcW w:w="3005" w:type="dxa"/>
-          </w:tcPr>
-          <w:p>
-            <w:pPr>
-              <w:rPr>
-                <w:rFonts w:ascii="Times New Roman" w:hAnsi="Times New Roman" w:cs="Times New Roman"/>
-                <w:b/>
-                <w:bCs/>
-                <w:sz w:val="28"/>
-                <w:szCs w:val="28"/>
-                <w:lang w:val="en-US"/>
-              </w:rPr>
-            </w:pPr>
-            <w:r>
-              <w:rPr>
-                <w:rFonts w:ascii="Times New Roman" w:hAnsi="Times New Roman" w:cs="Times New Roman"/>
-                <w:b/>
-                <w:bCs/>
-                <w:sz w:val="28"/>
-                <w:szCs w:val="28"/>
-                <w:lang w:val="en-US"/>
-              </w:rPr>
-              <w:t>varchar</w:t>
-            </w:r>
-          </w:p>
-        </w:tc>
-        <w:tc>
-          <w:tcPr>
-            <w:tcW w:w="3006" w:type="dxa"/>
-          </w:tcPr>
-          <w:p>
-            <w:pPr>
-              <w:rPr>
-                <w:rFonts w:ascii="Times New Roman" w:hAnsi="Times New Roman" w:cs="Times New Roman"/>
-                <w:b/>
-                <w:bCs/>
-                <w:sz w:val="28"/>
-                <w:szCs w:val="28"/>
-                <w:lang w:val="en-US"/>
-              </w:rPr>
-            </w:pPr>
-            <w:r>
-              <w:rPr>
-                <w:rFonts w:ascii="Times New Roman" w:hAnsi="Times New Roman" w:cs="Times New Roman"/>
-                <w:b/>
-                <w:bCs/>
-                <w:sz w:val="28"/>
-                <w:szCs w:val="28"/>
-                <w:lang w:val="en-US"/>
-              </w:rPr>
-              <w:t>Active,inactive</w:t>
-            </w:r>
-          </w:p>
-        </w:tc>
-      </w:tr>
-    </w:tbl>
-    <w:p>
-      <w:pPr>
-        <w:rPr>
-          <w:rFonts w:ascii="Times New Roman" w:hAnsi="Times New Roman" w:cs="Times New Roman"/>
-          <w:b/>
-          <w:bCs/>
-          <w:sz w:val="28"/>
-          <w:szCs w:val="28"/>
-          <w:lang w:val="en-US"/>
-        </w:rPr>
-      </w:pPr>
-    </w:p>
-    <w:p>
-      <w:pPr>
-        <w:rPr>
-          <w:rFonts w:ascii="Times New Roman" w:hAnsi="Times New Roman" w:cs="Times New Roman"/>
-          <w:b/>
-          <w:bCs/>
-          <w:sz w:val="28"/>
-          <w:szCs w:val="28"/>
-          <w:lang w:val="en-US"/>
-        </w:rPr>
-      </w:pPr>
-      <w:r>
-        <w:rPr>
-          <w:rFonts w:ascii="Times New Roman" w:hAnsi="Times New Roman" w:cs="Times New Roman"/>
-          <w:b/>
-          <w:bCs/>
-          <w:sz w:val="28"/>
-          <w:szCs w:val="28"/>
-          <w:lang w:val="en-US"/>
-        </w:rPr>
-        <w:t>Property ImageTable</w:t>
-      </w:r>
-    </w:p>
-    <w:tbl>
-      <w:tblPr>
-        <w:tblStyle w:val="TableGrid"/>
-        <w:tblW w:w="0" w:type="auto"/>
-        <w:tblLook w:val="04A0" w:firstRow="1" w:lastRow="0" w:firstColumn="1" w:lastColumn="0" w:noHBand="0" w:noVBand="1"/>
-      </w:tblPr>
-      <w:tblGrid>
-        <w:gridCol w:w="3005"/>
-        <w:gridCol w:w="3005"/>
-        <w:gridCol w:w="3006"/>
-      </w:tblGrid>
-      <w:tr>
-        <w:tc>
-          <w:tcPr>
-            <w:tcW w:w="3005" w:type="dxa"/>
-          </w:tcPr>
-          <w:p>
-            <w:pPr>
-              <w:rPr>
-                <w:rFonts w:ascii="Times New Roman" w:hAnsi="Times New Roman" w:cs="Times New Roman"/>
-                <w:b/>
-                <w:bCs/>
-                <w:sz w:val="28"/>
-                <w:szCs w:val="28"/>
-                <w:lang w:val="en-US"/>
-              </w:rPr>
-            </w:pPr>
-            <w:r>
-              <w:rPr>
-                <w:rFonts w:ascii="Times New Roman" w:hAnsi="Times New Roman" w:cs="Times New Roman"/>
-                <w:b/>
-                <w:bCs/>
-                <w:sz w:val="28"/>
-                <w:szCs w:val="28"/>
-                <w:lang w:val="en-US"/>
-              </w:rPr>
-              <w:t>Fieldname</w:t>
-            </w:r>
-          </w:p>
-        </w:tc>
-        <w:tc>
-          <w:tcPr>
-            <w:tcW w:w="3005" w:type="dxa"/>
-          </w:tcPr>
-          <w:p>
-            <w:pPr>
-              <w:rPr>
-                <w:rFonts w:ascii="Times New Roman" w:hAnsi="Times New Roman" w:cs="Times New Roman"/>
-                <w:b/>
-                <w:bCs/>
-                <w:sz w:val="28"/>
-                <w:szCs w:val="28"/>
-                <w:lang w:val="en-US"/>
-              </w:rPr>
-            </w:pPr>
-            <w:r>
-              <w:rPr>
-                <w:rFonts w:ascii="Times New Roman" w:hAnsi="Times New Roman" w:cs="Times New Roman"/>
-                <w:b/>
-                <w:bCs/>
-                <w:sz w:val="28"/>
-                <w:szCs w:val="28"/>
-                <w:lang w:val="en-US"/>
-              </w:rPr>
-              <w:t>Datatype</w:t>
-            </w:r>
-          </w:p>
-        </w:tc>
-        <w:tc>
-          <w:tcPr>
-            <w:tcW w:w="3006" w:type="dxa"/>
-          </w:tcPr>
-          <w:p>
-            <w:pPr>
-              <w:rPr>
-                <w:rFonts w:ascii="Times New Roman" w:hAnsi="Times New Roman" w:cs="Times New Roman"/>
-                <w:b/>
-                <w:bCs/>
-                <w:sz w:val="28"/>
-                <w:szCs w:val="28"/>
-                <w:lang w:val="en-US"/>
-              </w:rPr>
-            </w:pPr>
-            <w:r>
-              <w:rPr>
-                <w:rFonts w:ascii="Times New Roman" w:hAnsi="Times New Roman" w:cs="Times New Roman"/>
-                <w:b/>
-                <w:bCs/>
-                <w:sz w:val="28"/>
-                <w:szCs w:val="28"/>
-                <w:lang w:val="en-US"/>
-              </w:rPr>
-              <w:t>Constraints</w:t>
-            </w:r>
-          </w:p>
-        </w:tc>
-      </w:tr>
-      <w:tr>
-        <w:tc>
-          <w:tcPr>
-            <w:tcW w:w="3005" w:type="dxa"/>
-          </w:tcPr>
-          <w:p>
-            <w:pPr>
-              <w:rPr>
-                <w:rFonts w:ascii="Times New Roman" w:hAnsi="Times New Roman" w:cs="Times New Roman"/>
-                <w:b/>
-                <w:bCs/>
-                <w:sz w:val="28"/>
-                <w:szCs w:val="28"/>
-                <w:lang w:val="en-US"/>
-              </w:rPr>
-            </w:pPr>
-            <w:r>
-              <w:rPr>
-                <w:rFonts w:ascii="Times New Roman" w:hAnsi="Times New Roman" w:cs="Times New Roman"/>
-                <w:b/>
-                <w:bCs/>
-                <w:sz w:val="28"/>
-                <w:szCs w:val="28"/>
-                <w:lang w:val="en-US"/>
-              </w:rPr>
-              <w:t>Imageid</w:t>
-            </w:r>
-          </w:p>
-        </w:tc>
-        <w:tc>
-          <w:tcPr>
-            <w:tcW w:w="3005" w:type="dxa"/>
-          </w:tcPr>
-          <w:p>
-            <w:pPr>
-              <w:rPr>
-                <w:rFonts w:ascii="Times New Roman" w:hAnsi="Times New Roman" w:cs="Times New Roman"/>
-                <w:b/>
-                <w:bCs/>
-                <w:sz w:val="28"/>
-                <w:szCs w:val="28"/>
-                <w:lang w:val="en-US"/>
-              </w:rPr>
-            </w:pPr>
-            <w:r>
-              <w:rPr>
-                <w:rFonts w:ascii="Times New Roman" w:hAnsi="Times New Roman" w:cs="Times New Roman"/>
-                <w:b/>
-                <w:bCs/>
-                <w:sz w:val="28"/>
-                <w:szCs w:val="28"/>
-                <w:lang w:val="en-US"/>
-              </w:rPr>
-              <w:t>Int</w:t>
-            </w:r>
-          </w:p>
-        </w:tc>
-        <w:tc>
-          <w:tcPr>
-            <w:tcW w:w="3006" w:type="dxa"/>
-          </w:tcPr>
-          <w:p>
-            <w:pPr>
-              <w:rPr>
-                <w:rFonts w:ascii="Times New Roman" w:hAnsi="Times New Roman" w:cs="Times New Roman"/>
-                <w:b/>
-                <w:bCs/>
-                <w:sz w:val="28"/>
-                <w:szCs w:val="28"/>
-                <w:lang w:val="en-US"/>
-              </w:rPr>
-            </w:pPr>
-            <w:r>
-              <w:rPr>
-                <w:rFonts w:ascii="Times New Roman" w:hAnsi="Times New Roman" w:cs="Times New Roman"/>
-                <w:b/>
-                <w:bCs/>
-                <w:sz w:val="28"/>
-                <w:szCs w:val="28"/>
-                <w:lang w:val="en-US"/>
-              </w:rPr>
-              <w:t>Primarykey,auto_incre</w:t>
-            </w:r>
-          </w:p>
-        </w:tc>
-      </w:tr>
-      <w:tr>
-        <w:tc>
-          <w:tcPr>
-            <w:tcW w:w="3005" w:type="dxa"/>
-          </w:tcPr>
-          <w:p>
-            <w:pPr>
-              <w:rPr>
-                <w:rFonts w:ascii="Times New Roman" w:hAnsi="Times New Roman" w:cs="Times New Roman"/>
-                <w:b/>
-                <w:bCs/>
-                <w:sz w:val="28"/>
-                <w:szCs w:val="28"/>
-                <w:lang w:val="en-US"/>
-              </w:rPr>
-            </w:pPr>
-            <w:r>
-              <w:rPr>
-                <w:rFonts w:ascii="Times New Roman" w:hAnsi="Times New Roman" w:cs="Times New Roman"/>
-                <w:b/>
-                <w:bCs/>
-                <w:sz w:val="28"/>
-                <w:szCs w:val="28"/>
-                <w:lang w:val="en-US"/>
-              </w:rPr>
-              <w:t>Propertyid</w:t>
-            </w:r>
-          </w:p>
-        </w:tc>
-        <w:tc>
-          <w:tcPr>
-            <w:tcW w:w="3005" w:type="dxa"/>
-          </w:tcPr>
-          <w:p>
-            <w:pPr>
-              <w:rPr>
-                <w:rFonts w:ascii="Times New Roman" w:hAnsi="Times New Roman" w:cs="Times New Roman"/>
-                <w:b/>
-                <w:bCs/>
-                <w:sz w:val="28"/>
-                <w:szCs w:val="28"/>
-                <w:lang w:val="en-US"/>
-              </w:rPr>
-            </w:pPr>
-            <w:r>
-              <w:rPr>
-                <w:rFonts w:ascii="Times New Roman" w:hAnsi="Times New Roman" w:cs="Times New Roman"/>
-                <w:b/>
-                <w:bCs/>
-                <w:sz w:val="28"/>
-                <w:szCs w:val="28"/>
-                <w:lang w:val="en-US"/>
-              </w:rPr>
-              <w:t>Int</w:t>
-            </w:r>
-          </w:p>
-        </w:tc>
-        <w:tc>
-          <w:tcPr>
-            <w:tcW w:w="3006" w:type="dxa"/>
-          </w:tcPr>
-          <w:p>
-            <w:pPr>
-              <w:rPr>
-                <w:rFonts w:ascii="Times New Roman" w:hAnsi="Times New Roman" w:cs="Times New Roman"/>
-                <w:b/>
-                <w:bCs/>
-                <w:sz w:val="28"/>
-                <w:szCs w:val="28"/>
-                <w:lang w:val="en-US"/>
-              </w:rPr>
-            </w:pPr>
-            <w:r>
-              <w:rPr>
-                <w:rFonts w:ascii="Times New Roman" w:hAnsi="Times New Roman" w:cs="Times New Roman"/>
-                <w:b/>
-                <w:bCs/>
-                <w:sz w:val="28"/>
-                <w:szCs w:val="28"/>
-                <w:lang w:val="en-US"/>
-              </w:rPr>
-              <w:t>Foreignkey</w:t>
-            </w:r>
-          </w:p>
-        </w:tc>
-      </w:tr>
-      <w:tr>
-        <w:tc>
-          <w:tcPr>
-            <w:tcW w:w="3005" w:type="dxa"/>
-          </w:tcPr>
-          <w:p>
-            <w:pPr>
-              <w:rPr>
-                <w:rFonts w:ascii="Times New Roman" w:hAnsi="Times New Roman" w:cs="Times New Roman"/>
-                <w:b/>
-                <w:bCs/>
-                <w:sz w:val="28"/>
-                <w:szCs w:val="28"/>
-                <w:lang w:val="en-US"/>
-              </w:rPr>
-            </w:pPr>
+            <w:proofErr w:type="spellStart"/>
             <w:r>
               <w:rPr>
                 <w:rFonts w:ascii="Times New Roman" w:hAnsi="Times New Roman" w:cs="Times New Roman"/>
@@ -2540,6 +2639,7 @@
               </w:rPr>
               <w:t>imagepath</w:t>
             </w:r>
+            <w:proofErr w:type="spellEnd"/>
           </w:p>
         </w:tc>
         <w:tc>
@@ -2656,8 +2756,21 @@
           <w:szCs w:val="28"/>
           <w:lang w:val="en-US"/>
         </w:rPr>
-        <w:t>Property amenityTable</w:t>
+        <w:t xml:space="preserve">Property </w:t>
       </w:r>
+      <w:proofErr w:type="spellStart"/>
+      <w:r>
+        <w:rPr>
+          <w:rFonts w:ascii="Times New Roman" w:hAnsi="Times New Roman" w:cs="Times New Roman"/>
+          <w:b/>
+          <w:bCs/>
+          <w:sz w:val="28"/>
+          <w:szCs w:val="28"/>
+          <w:lang w:val="en-US"/>
+        </w:rPr>
+        <w:t>amenityTable</w:t>
+      </w:r>
+      <w:proofErr w:type="spellEnd"/>
     </w:p>
     <w:tbl>
       <w:tblPr>
@@ -2772,6 +2885,7 @@
                 <w:lang w:val="en-US"/>
               </w:rPr>
             </w:pPr>
+            <w:proofErr w:type="spellStart"/>
             <w:r>
               <w:rPr>
                 <w:rFonts w:ascii="Times New Roman" w:hAnsi="Times New Roman" w:cs="Times New Roman"/>
@@ -2783,6 +2897,7 @@
               </w:rPr>
               <w:t>amenityid</w:t>
             </w:r>
+            <w:proofErr w:type="spellEnd"/>
           </w:p>
         </w:tc>
         <w:tc>
@@ -2828,6 +2943,7 @@
                 <w:lang w:val="en-US"/>
               </w:rPr>
             </w:pPr>
+            <w:proofErr w:type="spellStart"/>
             <w:r>
               <w:rPr>
                 <w:rFonts w:ascii="Times New Roman" w:hAnsi="Times New Roman" w:cs="Times New Roman"/>
@@ -2839,6 +2955,7 @@
               </w:rPr>
               <w:t>Primarykey,auto_incre</w:t>
             </w:r>
+            <w:proofErr w:type="spellEnd"/>
           </w:p>
         </w:tc>
       </w:tr>
@@ -2858,6 +2975,7 @@
                 <w:lang w:val="en-US"/>
               </w:rPr>
             </w:pPr>
+            <w:proofErr w:type="spellStart"/>
             <w:r>
               <w:rPr>
                 <w:rFonts w:ascii="Times New Roman" w:hAnsi="Times New Roman" w:cs="Times New Roman"/>
@@ -2869,6 +2987,7 @@
               </w:rPr>
               <w:t>Propertyid</w:t>
             </w:r>
+            <w:proofErr w:type="spellEnd"/>
           </w:p>
         </w:tc>
         <w:tc>
@@ -2914,6 +3033,7 @@
                 <w:lang w:val="en-US"/>
               </w:rPr>
             </w:pPr>
+            <w:proofErr w:type="spellStart"/>
             <w:r>
               <w:rPr>
                 <w:rFonts w:ascii="Times New Roman" w:hAnsi="Times New Roman" w:cs="Times New Roman"/>
@@ -2925,6 +3045,7 @@
               </w:rPr>
               <w:t>Foreignkey</w:t>
             </w:r>
+            <w:proofErr w:type="spellEnd"/>
           </w:p>
         </w:tc>
       </w:tr>
@@ -3038,6 +3159,7 @@
           <w:lang w:val="en-US"/>
         </w:rPr>
       </w:pPr>
+      <w:proofErr w:type="spellStart"/>
       <w:r>
         <w:rPr>
           <w:rFonts w:ascii="Times New Roman" w:hAnsi="Times New Roman" w:cs="Times New Roman"/>
@@ -3047,7 +3169,19 @@
           <w:szCs w:val="28"/>
           <w:lang w:val="en-US"/>
         </w:rPr>
-        <w:t>Tenat Preference Table</w:t>
+        <w:t>Tenat</w:t>
+      </w:r>
+      <w:proofErr w:type="spellEnd"/>
+      <w:r>
+        <w:rPr>
+          <w:rFonts w:ascii="Times New Roman" w:hAnsi="Times New Roman" w:cs="Times New Roman"/>
+          <w:b/>
+          <w:bCs/>
+          <w:sz w:val="28"/>
+          <w:szCs w:val="28"/>
+          <w:lang w:val="en-US"/>
+        </w:rPr>
+        <w:t xml:space="preserve"> Preference Table</w:t>
       </w:r>
     </w:p>
     <w:tbl>
@@ -3163,6 +3297,7 @@
                 <w:lang w:val="en-US"/>
               </w:rPr>
             </w:pPr>
+            <w:proofErr w:type="spellStart"/>
             <w:r>
               <w:rPr>
                 <w:rFonts w:ascii="Times New Roman" w:hAnsi="Times New Roman" w:cs="Times New Roman"/>
@@ -3174,6 +3309,7 @@
               </w:rPr>
               <w:t>Preferenceid</w:t>
             </w:r>
+            <w:proofErr w:type="spellEnd"/>
           </w:p>
         </w:tc>
         <w:tc>
@@ -3219,6 +3355,7 @@
                 <w:lang w:val="en-US"/>
               </w:rPr>
             </w:pPr>
+            <w:proofErr w:type="spellStart"/>
             <w:r>
               <w:rPr>
                 <w:rFonts w:ascii="Times New Roman" w:hAnsi="Times New Roman" w:cs="Times New Roman"/>
@@ -3230,6 +3367,7 @@
               </w:rPr>
               <w:t>Primarykey</w:t>
             </w:r>
+            <w:proofErr w:type="spellEnd"/>
           </w:p>
         </w:tc>
       </w:tr>
@@ -3249,6 +3387,7 @@
                 <w:lang w:val="en-US"/>
               </w:rPr>
             </w:pPr>
+            <w:proofErr w:type="spellStart"/>
             <w:r>
               <w:rPr>
                 <w:rFonts w:ascii="Times New Roman" w:hAnsi="Times New Roman" w:cs="Times New Roman"/>
@@ -3260,6 +3399,7 @@
               </w:rPr>
               <w:t>Tenantuserid</w:t>
             </w:r>
+            <w:proofErr w:type="spellEnd"/>
           </w:p>
         </w:tc>
         <w:tc>
@@ -3305,6 +3445,7 @@
                 <w:lang w:val="en-US"/>
               </w:rPr>
             </w:pPr>
+            <w:proofErr w:type="spellStart"/>
             <w:r>
               <w:rPr>
                 <w:rFonts w:ascii="Times New Roman" w:hAnsi="Times New Roman" w:cs="Times New Roman"/>
@@ -3316,6 +3457,7 @@
               </w:rPr>
               <w:t>Foreignkey</w:t>
             </w:r>
+            <w:proofErr w:type="spellEnd"/>
           </w:p>
         </w:tc>
       </w:tr>
@@ -3391,6 +3533,7 @@
                 <w:lang w:val="en-US"/>
               </w:rPr>
             </w:pPr>
+            <w:proofErr w:type="spellStart"/>
             <w:r>
               <w:rPr>
                 <w:rFonts w:ascii="Times New Roman" w:hAnsi="Times New Roman" w:cs="Times New Roman"/>
@@ -3402,6 +3545,7 @@
               </w:rPr>
               <w:t>Notnull</w:t>
             </w:r>
+            <w:proofErr w:type="spellEnd"/>
           </w:p>
         </w:tc>
       </w:tr>
@@ -3421,6 +3565,7 @@
                 <w:lang w:val="en-US"/>
               </w:rPr>
             </w:pPr>
+            <w:proofErr w:type="spellStart"/>
             <w:r>
               <w:rPr>
                 <w:rFonts w:ascii="Times New Roman" w:hAnsi="Times New Roman" w:cs="Times New Roman"/>
@@ -3432,6 +3577,7 @@
               </w:rPr>
               <w:t>Pricerange</w:t>
             </w:r>
+            <w:proofErr w:type="spellEnd"/>
           </w:p>
         </w:tc>
         <w:tc>
@@ -3477,6 +3623,7 @@
                 <w:lang w:val="en-US"/>
               </w:rPr>
             </w:pPr>
+            <w:proofErr w:type="spellStart"/>
             <w:r>
               <w:rPr>
                 <w:rFonts w:ascii="Times New Roman" w:hAnsi="Times New Roman" w:cs="Times New Roman"/>
@@ -3488,6 +3635,7 @@
               </w:rPr>
               <w:t>Notnull</w:t>
             </w:r>
+            <w:proofErr w:type="spellEnd"/>
           </w:p>
         </w:tc>
       </w:tr>
@@ -3507,6 +3655,7 @@
                 <w:lang w:val="en-US"/>
               </w:rPr>
             </w:pPr>
+            <w:proofErr w:type="spellStart"/>
             <w:r>
               <w:rPr>
                 <w:rFonts w:ascii="Times New Roman" w:hAnsi="Times New Roman" w:cs="Times New Roman"/>
@@ -3518,6 +3667,7 @@
               </w:rPr>
               <w:t>PropertyType</w:t>
             </w:r>
+            <w:proofErr w:type="spellEnd"/>
           </w:p>
         </w:tc>
         <w:tc>
@@ -3563,6 +3713,7 @@
                 <w:lang w:val="en-US"/>
               </w:rPr>
             </w:pPr>
+            <w:proofErr w:type="spellStart"/>
             <w:r>
               <w:rPr>
                 <w:rFonts w:ascii="Times New Roman" w:hAnsi="Times New Roman" w:cs="Times New Roman"/>
@@ -3574,6 +3725,7 @@
               </w:rPr>
               <w:t>notnull</w:t>
             </w:r>
+            <w:proofErr w:type="spellEnd"/>
           </w:p>
         </w:tc>
       </w:tr>
@@ -3726,6 +3878,7 @@
                 <w:lang w:val="en-US"/>
               </w:rPr>
             </w:pPr>
+            <w:proofErr w:type="spellStart"/>
             <w:r>
               <w:rPr>
                 <w:rFonts w:ascii="Times New Roman" w:hAnsi="Times New Roman" w:cs="Times New Roman"/>
@@ -3737,6 +3890,7 @@
               </w:rPr>
               <w:t>Transactionid</w:t>
             </w:r>
+            <w:proofErr w:type="spellEnd"/>
           </w:p>
         </w:tc>
         <w:tc>
@@ -3782,6 +3936,7 @@
                 <w:lang w:val="en-US"/>
               </w:rPr>
             </w:pPr>
+            <w:proofErr w:type="spellStart"/>
             <w:r>
               <w:rPr>
                 <w:rFonts w:ascii="Times New Roman" w:hAnsi="Times New Roman" w:cs="Times New Roman"/>
@@ -3793,6 +3948,7 @@
               </w:rPr>
               <w:t>Primarykey</w:t>
             </w:r>
+            <w:proofErr w:type="spellEnd"/>
           </w:p>
         </w:tc>
       </w:tr>
@@ -3812,6 +3968,7 @@
                 <w:lang w:val="en-US"/>
               </w:rPr>
             </w:pPr>
+            <w:proofErr w:type="spellStart"/>
             <w:r>
               <w:rPr>
                 <w:rFonts w:ascii="Times New Roman" w:hAnsi="Times New Roman" w:cs="Times New Roman"/>
@@ -3823,6 +3980,7 @@
               </w:rPr>
               <w:t>Propertyid</w:t>
             </w:r>
+            <w:proofErr w:type="spellEnd"/>
           </w:p>
         </w:tc>
         <w:tc>
@@ -3868,6 +4026,7 @@
                 <w:lang w:val="en-US"/>
               </w:rPr>
             </w:pPr>
+            <w:proofErr w:type="spellStart"/>
             <w:r>
               <w:rPr>
                 <w:rFonts w:ascii="Times New Roman" w:hAnsi="Times New Roman" w:cs="Times New Roman"/>
@@ -3879,6 +4038,7 @@
               </w:rPr>
               <w:t>Foreignkey</w:t>
             </w:r>
+            <w:proofErr w:type="spellEnd"/>
           </w:p>
         </w:tc>
       </w:tr>
@@ -3898,6 +4058,7 @@
                 <w:lang w:val="en-US"/>
               </w:rPr>
             </w:pPr>
+            <w:proofErr w:type="spellStart"/>
             <w:r>
               <w:rPr>
                 <w:rFonts w:ascii="Times New Roman" w:hAnsi="Times New Roman" w:cs="Times New Roman"/>
@@ -3909,6 +4070,7 @@
               </w:rPr>
               <w:t>Tenantuserid</w:t>
             </w:r>
+            <w:proofErr w:type="spellEnd"/>
           </w:p>
         </w:tc>
         <w:tc>
@@ -3954,6 +4116,7 @@
                 <w:lang w:val="en-US"/>
               </w:rPr>
             </w:pPr>
+            <w:proofErr w:type="spellStart"/>
             <w:r>
               <w:rPr>
                 <w:rFonts w:ascii="Times New Roman" w:hAnsi="Times New Roman" w:cs="Times New Roman"/>
@@ -3965,6 +4128,7 @@
               </w:rPr>
               <w:t>Foreignkey</w:t>
             </w:r>
+            <w:proofErr w:type="spellEnd"/>
           </w:p>
         </w:tc>
       </w:tr>
@@ -4040,6 +4204,7 @@
                 <w:lang w:val="en-US"/>
               </w:rPr>
             </w:pPr>
+            <w:proofErr w:type="spellStart"/>
             <w:r>
               <w:rPr>
                 <w:rFonts w:ascii="Times New Roman" w:hAnsi="Times New Roman" w:cs="Times New Roman"/>
@@ -4051,6 +4216,7 @@
               </w:rPr>
               <w:t>Notnull</w:t>
             </w:r>
+            <w:proofErr w:type="spellEnd"/>
           </w:p>
         </w:tc>
       </w:tr>
@@ -4070,6 +4236,7 @@
                 <w:lang w:val="en-US"/>
               </w:rPr>
             </w:pPr>
+            <w:proofErr w:type="spellStart"/>
             <w:r>
               <w:rPr>
                 <w:rFonts w:ascii="Times New Roman" w:hAnsi="Times New Roman" w:cs="Times New Roman"/>
@@ -4081,6 +4248,7 @@
               </w:rPr>
               <w:t>Transactiondate</w:t>
             </w:r>
+            <w:proofErr w:type="spellEnd"/>
           </w:p>
         </w:tc>
         <w:tc>
@@ -4126,6 +4294,7 @@
                 <w:lang w:val="en-US"/>
               </w:rPr>
             </w:pPr>
+            <w:proofErr w:type="spellStart"/>
             <w:r>
               <w:rPr>
                 <w:rFonts w:ascii="Times New Roman" w:hAnsi="Times New Roman" w:cs="Times New Roman"/>
@@ -4137,6 +4306,7 @@
               </w:rPr>
               <w:t>notnull</w:t>
             </w:r>
+            <w:proofErr w:type="spellEnd"/>
           </w:p>
         </w:tc>
       </w:tr>

</xml_diff>